<commit_message>
pénteki bővített 5 oldal
A FELHASZNÁLÓI FELÜLET ISMERTETÉSE JÖN
</commit_message>
<xml_diff>
--- a/projekt1.docx
+++ b/projekt1.docx
@@ -210,7 +210,43 @@
           <w:sz w:val="24"/>
           <w:szCs w:val="24"/>
         </w:rPr>
-        <w:t>ARM® Cortex®-M4F Based MCU TM4C123G</w:t>
+        <w:t xml:space="preserve">ARM® </w:t>
+      </w:r>
+      <w:proofErr w:type="spellStart"/>
+      <w:r>
+        <w:rPr>
+          <w:bCs/>
+          <w:sz w:val="24"/>
+          <w:szCs w:val="24"/>
+        </w:rPr>
+        <w:t>Cortex</w:t>
+      </w:r>
+      <w:proofErr w:type="spellEnd"/>
+      <w:r>
+        <w:rPr>
+          <w:bCs/>
+          <w:sz w:val="24"/>
+          <w:szCs w:val="24"/>
+        </w:rPr>
+        <w:t xml:space="preserve">®-M4F </w:t>
+      </w:r>
+      <w:proofErr w:type="spellStart"/>
+      <w:r>
+        <w:rPr>
+          <w:bCs/>
+          <w:sz w:val="24"/>
+          <w:szCs w:val="24"/>
+        </w:rPr>
+        <w:t>Based</w:t>
+      </w:r>
+      <w:proofErr w:type="spellEnd"/>
+      <w:r>
+        <w:rPr>
+          <w:bCs/>
+          <w:sz w:val="24"/>
+          <w:szCs w:val="24"/>
+        </w:rPr>
+        <w:t xml:space="preserve"> MCU TM4C123G</w:t>
       </w:r>
     </w:p>
     <w:p>
@@ -226,13 +262,23 @@
           <w:szCs w:val="24"/>
         </w:rPr>
       </w:pPr>
+      <w:proofErr w:type="spellStart"/>
       <w:r>
         <w:rPr>
           <w:bCs/>
           <w:sz w:val="24"/>
           <w:szCs w:val="24"/>
         </w:rPr>
-        <w:t>Fet-es kapcsoló áramkör</w:t>
+        <w:t>Fet-es</w:t>
+      </w:r>
+      <w:proofErr w:type="spellEnd"/>
+      <w:r>
+        <w:rPr>
+          <w:bCs/>
+          <w:sz w:val="24"/>
+          <w:szCs w:val="24"/>
+        </w:rPr>
+        <w:t xml:space="preserve"> kapcsoló áramkör</w:t>
       </w:r>
     </w:p>
     <w:p>
@@ -420,7 +466,46 @@
           <w:sz w:val="24"/>
           <w:szCs w:val="24"/>
         </w:rPr>
-        <w:t xml:space="preserve"> és a PC kommunikációja USB-én keresztül történik.</w:t>
+        <w:t xml:space="preserve"> és a PC kommunikációja Soros </w:t>
+      </w:r>
+      <w:proofErr w:type="spellStart"/>
+      <w:r>
+        <w:rPr>
+          <w:sz w:val="24"/>
+          <w:szCs w:val="24"/>
+        </w:rPr>
+        <w:t>porton</w:t>
+      </w:r>
+      <w:proofErr w:type="spellEnd"/>
+      <w:r>
+        <w:rPr>
+          <w:sz w:val="24"/>
+          <w:szCs w:val="24"/>
+        </w:rPr>
+        <w:t xml:space="preserve"> </w:t>
+      </w:r>
+      <w:r>
+        <w:rPr>
+          <w:sz w:val="24"/>
+          <w:szCs w:val="24"/>
+        </w:rPr>
+        <w:t xml:space="preserve"> </w:t>
+      </w:r>
+      <w:proofErr w:type="gramStart"/>
+      <w:r>
+        <w:rPr>
+          <w:sz w:val="24"/>
+          <w:szCs w:val="24"/>
+        </w:rPr>
+        <w:t>keresztül történik</w:t>
+      </w:r>
+      <w:proofErr w:type="gramEnd"/>
+      <w:r>
+        <w:rPr>
+          <w:sz w:val="24"/>
+          <w:szCs w:val="24"/>
+        </w:rPr>
+        <w:t>.</w:t>
       </w:r>
       <w:r>
         <w:rPr>
@@ -536,13 +621,23 @@
           <w:szCs w:val="24"/>
         </w:rPr>
       </w:pPr>
+      <w:proofErr w:type="spellStart"/>
       <w:r>
         <w:rPr>
           <w:bCs/>
           <w:sz w:val="24"/>
           <w:szCs w:val="24"/>
         </w:rPr>
-        <w:t>potméterek, kézi szabály</w:t>
+        <w:t>potméterek</w:t>
+      </w:r>
+      <w:proofErr w:type="spellEnd"/>
+      <w:r>
+        <w:rPr>
+          <w:bCs/>
+          <w:sz w:val="24"/>
+          <w:szCs w:val="24"/>
+        </w:rPr>
+        <w:t>, kézi szabály</w:t>
       </w:r>
       <w:r>
         <w:rPr>
@@ -1197,8 +1292,13 @@
       </w:pPr>
       <w:hyperlink r:id="rId6" w:history="1">
         <w:r>
-          <w:t>POM16 LOG 10K A</w:t>
+          <w:t xml:space="preserve">POM16 LOG 10K </w:t>
         </w:r>
+        <w:proofErr w:type="gramStart"/>
+        <w:r>
+          <w:t>A</w:t>
+        </w:r>
+        <w:proofErr w:type="gramEnd"/>
       </w:hyperlink>
       <w:r>
         <w:t xml:space="preserve"> </w:t>
@@ -1262,8 +1362,924 @@
     </w:p>
     <w:p>
       <w:pPr>
-        <w:ind w:left="1776"/>
-      </w:pPr>
+        <w:pStyle w:val="Nincstrkz"/>
+        <w:ind w:left="2136"/>
+        <w:jc w:val="both"/>
+      </w:pPr>
+    </w:p>
+    <w:p/>
+    <w:p/>
+    <w:p>
+      <w:r>
+        <w:br w:type="page"/>
+      </w:r>
+    </w:p>
+    <w:p>
+      <w:pPr>
+        <w:jc w:val="center"/>
+        <w:rPr>
+          <w:b/>
+          <w:sz w:val="32"/>
+          <w:szCs w:val="32"/>
+        </w:rPr>
+      </w:pPr>
+      <w:r>
+        <w:rPr>
+          <w:b/>
+          <w:sz w:val="32"/>
+          <w:szCs w:val="32"/>
+        </w:rPr>
+        <w:lastRenderedPageBreak/>
+        <w:t>Logikai modell</w:t>
+      </w:r>
+    </w:p>
+    <w:p>
+      <w:r>
+        <w:pict>
+          <v:shapetype id="_x0000_t75" coordsize="21600,21600" o:spt="75" o:preferrelative="t" path="m@4@5l@4@11@9@11@9@5xe" filled="f" stroked="f">
+            <v:stroke joinstyle="miter"/>
+            <v:formulas>
+              <v:f eqn="if lineDrawn pixelLineWidth 0"/>
+              <v:f eqn="sum @0 1 0"/>
+              <v:f eqn="sum 0 0 @1"/>
+              <v:f eqn="prod @2 1 2"/>
+              <v:f eqn="prod @3 21600 pixelWidth"/>
+              <v:f eqn="prod @3 21600 pixelHeight"/>
+              <v:f eqn="sum @0 0 1"/>
+              <v:f eqn="prod @6 1 2"/>
+              <v:f eqn="prod @7 21600 pixelWidth"/>
+              <v:f eqn="sum @8 21600 0"/>
+              <v:f eqn="prod @7 21600 pixelHeight"/>
+              <v:f eqn="sum @10 21600 0"/>
+            </v:formulas>
+            <v:path o:extrusionok="f" gradientshapeok="t" o:connecttype="rect"/>
+            <o:lock v:ext="edit" aspectratio="t"/>
+          </v:shapetype>
+          <v:shape id="_x0000_i1025" type="#_x0000_t75" style="width:453.25pt;height:216.6pt">
+            <v:imagedata r:id="rId7" o:title="logics"/>
+          </v:shape>
+        </w:pict>
+      </w:r>
+    </w:p>
+    <w:p>
+      <w:pPr>
+        <w:pStyle w:val="Nincstrkz"/>
+      </w:pPr>
+      <w:r>
+        <w:t>A „</w:t>
+      </w:r>
+      <w:proofErr w:type="spellStart"/>
+      <w:r>
+        <w:t>Control</w:t>
+      </w:r>
+      <w:proofErr w:type="spellEnd"/>
+      <w:r>
+        <w:t>” során értjük azt a megvalósítást, amely a 4 vezetékes ventilátoroknál lévő (pl.: processzor ventilátor, táp ventilátor) szabályozást elvégzi a teljesítmény függvényében.</w:t>
+      </w:r>
+    </w:p>
+    <w:p>
+      <w:pPr>
+        <w:pStyle w:val="Nincstrkz"/>
+      </w:pPr>
+      <w:r>
+        <w:rPr>
+          <w:noProof/>
+          <w:lang w:eastAsia="en-US"/>
+        </w:rPr>
+        <w:pict>
+          <v:shapetype id="_x0000_t202" coordsize="21600,21600" o:spt="202" path="m,l,21600r21600,l21600,xe">
+            <v:stroke joinstyle="miter"/>
+            <v:path gradientshapeok="t" o:connecttype="rect"/>
+          </v:shapetype>
+          <v:shape id="_x0000_s1027" type="#_x0000_t202" style="position:absolute;margin-left:4.15pt;margin-top:6.2pt;width:290.8pt;height:160.6pt;z-index:251662336;mso-width-relative:margin;mso-height-relative:margin">
+            <v:textbox>
+              <w:txbxContent>
+                <w:p>
+                  <w:pPr>
+                    <w:pStyle w:val="Nincstrkz"/>
+                  </w:pPr>
+                </w:p>
+                <w:p>
+                  <w:pPr>
+                    <w:pStyle w:val="Nincstrkz"/>
+                  </w:pPr>
+                  <w:r>
+                    <w:t>Itt látható 4 vezetékes ventilátor felépítése.</w:t>
+                  </w:r>
+                </w:p>
+                <w:p>
+                  <w:pPr>
+                    <w:pStyle w:val="Nincstrkz"/>
+                    <w:numPr>
+                      <w:ilvl w:val="0"/>
+                      <w:numId w:val="18"/>
+                    </w:numPr>
+                  </w:pPr>
+                  <w:proofErr w:type="spellStart"/>
+                  <w:r>
+                    <w:t>Control</w:t>
+                  </w:r>
+                  <w:proofErr w:type="spellEnd"/>
+                  <w:r>
+                    <w:t>, amelyet a mikrokontroller lát el.</w:t>
+                  </w:r>
+                </w:p>
+                <w:p>
+                  <w:pPr>
+                    <w:pStyle w:val="Nincstrkz"/>
+                    <w:numPr>
+                      <w:ilvl w:val="0"/>
+                      <w:numId w:val="18"/>
+                    </w:numPr>
+                  </w:pPr>
+                  <w:proofErr w:type="spellStart"/>
+                  <w:r>
+                    <w:t>Tach</w:t>
+                  </w:r>
+                  <w:proofErr w:type="spellEnd"/>
+                  <w:r>
+                    <w:t xml:space="preserve"> vagy </w:t>
+                  </w:r>
+                  <w:proofErr w:type="spellStart"/>
+                  <w:r>
+                    <w:t>Tacho</w:t>
+                  </w:r>
+                  <w:proofErr w:type="spellEnd"/>
+                  <w:r>
+                    <w:t xml:space="preserve"> ez a „3. vezeték”, amely közvetlenül a Hall </w:t>
+                  </w:r>
+                  <w:proofErr w:type="spellStart"/>
+                  <w:r>
+                    <w:t>sensor</w:t>
+                  </w:r>
+                  <w:proofErr w:type="spellEnd"/>
+                  <w:r>
+                    <w:t xml:space="preserve"> kimenetéről csatlakozik. Ezen a kimeneten 2 pulzus generálódik egy fordulat alatt.</w:t>
+                  </w:r>
+                </w:p>
+                <w:p>
+                  <w:pPr>
+                    <w:pStyle w:val="Nincstrkz"/>
+                  </w:pPr>
+                </w:p>
+                <w:p/>
+              </w:txbxContent>
+            </v:textbox>
+          </v:shape>
+        </w:pict>
+      </w:r>
+      <w:r>
+        <w:rPr>
+          <w:noProof/>
+        </w:rPr>
+        <w:pict>
+          <v:shape id="_x0000_s1026" type="#_x0000_t75" style="position:absolute;margin-left:-7.95pt;margin-top:6.2pt;width:192.5pt;height:164pt;z-index:-251656192" wrapcoords="-84 0 -84 21501 21600 21501 21600 0 -84 0">
+            <v:imagedata r:id="rId8" o:title="4wire"/>
+            <w10:wrap type="tight"/>
+          </v:shape>
+        </w:pict>
+      </w:r>
+    </w:p>
+    <w:p>
+      <w:pPr>
+        <w:pStyle w:val="Nincstrkz"/>
+      </w:pPr>
+    </w:p>
+    <w:p>
+      <w:pPr>
+        <w:pStyle w:val="Nincstrkz"/>
+      </w:pPr>
+    </w:p>
+    <w:p>
+      <w:pPr>
+        <w:pStyle w:val="Nincstrkz"/>
+      </w:pPr>
+    </w:p>
+    <w:p>
+      <w:pPr>
+        <w:pStyle w:val="Nincstrkz"/>
+      </w:pPr>
+    </w:p>
+    <w:p>
+      <w:pPr>
+        <w:pStyle w:val="Nincstrkz"/>
+      </w:pPr>
+    </w:p>
+    <w:p>
+      <w:pPr>
+        <w:pStyle w:val="Nincstrkz"/>
+      </w:pPr>
+    </w:p>
+    <w:p>
+      <w:pPr>
+        <w:pStyle w:val="Nincstrkz"/>
+      </w:pPr>
+    </w:p>
+    <w:p>
+      <w:pPr>
+        <w:pStyle w:val="Nincstrkz"/>
+      </w:pPr>
+    </w:p>
+    <w:p>
+      <w:pPr>
+        <w:pStyle w:val="Nincstrkz"/>
+      </w:pPr>
+    </w:p>
+    <w:p>
+      <w:pPr>
+        <w:pStyle w:val="Nincstrkz"/>
+      </w:pPr>
+    </w:p>
+    <w:p>
+      <w:pPr>
+        <w:pStyle w:val="Nincstrkz"/>
+      </w:pPr>
+    </w:p>
+    <w:p>
+      <w:pPr>
+        <w:pStyle w:val="Nincstrkz"/>
+      </w:pPr>
+    </w:p>
+    <w:p>
+      <w:pPr>
+        <w:pStyle w:val="Nincstrkz"/>
+      </w:pPr>
+    </w:p>
+    <w:p>
+      <w:r>
+        <w:br w:type="page"/>
+      </w:r>
+    </w:p>
+    <w:p>
+      <w:pPr>
+        <w:pStyle w:val="Nincstrkz"/>
+        <w:jc w:val="center"/>
+        <w:rPr>
+          <w:b/>
+          <w:sz w:val="32"/>
+          <w:szCs w:val="32"/>
+        </w:rPr>
+      </w:pPr>
+      <w:r>
+        <w:rPr>
+          <w:b/>
+          <w:sz w:val="32"/>
+          <w:szCs w:val="32"/>
+        </w:rPr>
+        <w:lastRenderedPageBreak/>
+        <w:t>Kapcsoló áramkör</w:t>
+      </w:r>
+    </w:p>
+    <w:p>
+      <w:pPr>
+        <w:pStyle w:val="Nincstrkz"/>
+        <w:jc w:val="center"/>
+        <w:rPr>
+          <w:b/>
+          <w:sz w:val="32"/>
+          <w:szCs w:val="32"/>
+        </w:rPr>
+      </w:pPr>
+      <w:r>
+        <w:rPr>
+          <w:b/>
+          <w:noProof/>
+          <w:sz w:val="32"/>
+          <w:szCs w:val="32"/>
+          <w:lang w:eastAsia="en-US"/>
+        </w:rPr>
+        <w:pict>
+          <v:shape id="_x0000_s1028" type="#_x0000_t202" style="position:absolute;left:0;text-align:left;margin-left:286.95pt;margin-top:15.25pt;width:180.65pt;height:267.35pt;z-index:251664384;mso-width-percent:400;mso-width-percent:400;mso-width-relative:margin;mso-height-relative:margin">
+            <v:textbox style="mso-next-textbox:#_x0000_s1028">
+              <w:txbxContent>
+                <w:p>
+                  <w:r>
+                    <w:t>Felépítés:</w:t>
+                  </w:r>
+                </w:p>
+                <w:p>
+                  <w:pPr>
+                    <w:pStyle w:val="Listaszerbekezds"/>
+                    <w:numPr>
+                      <w:ilvl w:val="0"/>
+                      <w:numId w:val="19"/>
+                    </w:numPr>
+                  </w:pPr>
+                  <w:r>
+                    <w:t>A mikrokontroller a tápellátása a személyi számítógépen keresztül USB csatlakozáson történik</w:t>
+                  </w:r>
+                </w:p>
+                <w:p>
+                  <w:pPr>
+                    <w:pStyle w:val="Listaszerbekezds"/>
+                    <w:numPr>
+                      <w:ilvl w:val="0"/>
+                      <w:numId w:val="19"/>
+                    </w:numPr>
+                  </w:pPr>
+                  <w:r>
+                    <w:t xml:space="preserve">A ventilátorokhoz a szükséges feszültséget a számítógép táp </w:t>
+                  </w:r>
+                  <w:proofErr w:type="spellStart"/>
+                  <w:r>
+                    <w:t>Molex</w:t>
+                  </w:r>
+                  <w:proofErr w:type="spellEnd"/>
+                  <w:r>
+                    <w:t xml:space="preserve"> típusú csatlakozójáról tudjuk levenni</w:t>
+                  </w:r>
+                </w:p>
+                <w:p>
+                  <w:pPr>
+                    <w:pStyle w:val="Listaszerbekezds"/>
+                    <w:numPr>
+                      <w:ilvl w:val="0"/>
+                      <w:numId w:val="19"/>
+                    </w:numPr>
+                  </w:pPr>
+                  <w:r>
+                    <w:t xml:space="preserve">RB ellenállás meghatározása az általam vásárolt egységekhez képest van méretezve (számomra </w:t>
+                  </w:r>
+                  <w:proofErr w:type="spellStart"/>
+                  <w:r>
+                    <w:t>max</w:t>
+                  </w:r>
+                  <w:proofErr w:type="spellEnd"/>
+                  <w:r>
+                    <w:t xml:space="preserve">. 300 mA </w:t>
+                  </w:r>
+                  <w:proofErr w:type="gramStart"/>
+                  <w:r>
+                    <w:t>szükséges )</w:t>
+                  </w:r>
+                  <w:proofErr w:type="gramEnd"/>
+                </w:p>
+              </w:txbxContent>
+            </v:textbox>
+          </v:shape>
+        </w:pict>
+      </w:r>
+    </w:p>
+    <w:p>
+      <w:pPr>
+        <w:pStyle w:val="Nincstrkz"/>
+      </w:pPr>
+      <w:r>
+        <w:pict>
+          <v:shape id="_x0000_i1026" type="#_x0000_t75" style="width:286.8pt;height:265.55pt">
+            <v:imagedata r:id="rId9" o:title="kapcs"/>
+          </v:shape>
+        </w:pict>
+      </w:r>
+    </w:p>
+    <w:p>
+      <w:pPr>
+        <w:pStyle w:val="Nincstrkz"/>
+      </w:pPr>
+    </w:p>
+    <w:p>
+      <w:pPr>
+        <w:pStyle w:val="Nincstrkz"/>
+      </w:pPr>
+      <w:r>
+        <w:t xml:space="preserve">Az RC ellenállás helyére van lehetőségünk </w:t>
+      </w:r>
+      <w:proofErr w:type="spellStart"/>
+      <w:r>
+        <w:t>potmétereket</w:t>
+      </w:r>
+      <w:proofErr w:type="spellEnd"/>
+      <w:r>
+        <w:t xml:space="preserve"> elhelyezni, amelyekkel a manuális szabályozást tudjuk megvalósítani. </w:t>
+      </w:r>
+    </w:p>
+    <w:p>
+      <w:pPr>
+        <w:pStyle w:val="Nincstrkz"/>
+      </w:pPr>
+    </w:p>
+    <w:p>
+      <w:pPr>
+        <w:pStyle w:val="Nincstrkz"/>
+        <w:jc w:val="center"/>
+        <w:rPr>
+          <w:b/>
+          <w:sz w:val="32"/>
+          <w:szCs w:val="32"/>
+        </w:rPr>
+      </w:pPr>
+      <w:r>
+        <w:rPr>
+          <w:b/>
+          <w:sz w:val="32"/>
+          <w:szCs w:val="32"/>
+        </w:rPr>
+        <w:t>A ventilátorok felépítése</w:t>
+      </w:r>
+    </w:p>
+    <w:p>
+      <w:pPr>
+        <w:pStyle w:val="Nincstrkz"/>
+      </w:pPr>
+      <w:r>
+        <w:t xml:space="preserve">Általában ezen a területen BLDC motorokkal találkozunk, az alábbiakban szeretném </w:t>
+      </w:r>
+      <w:proofErr w:type="gramStart"/>
+      <w:r>
+        <w:t>felsorolni ,hogy</w:t>
+      </w:r>
+      <w:proofErr w:type="gramEnd"/>
+      <w:r>
+        <w:t xml:space="preserve"> miért is terjedtek el ezen a területen és mik az előnyei a kefés DC motorokkal szemben. </w:t>
+      </w:r>
+    </w:p>
+    <w:p>
+      <w:pPr>
+        <w:pStyle w:val="Nincstrkz"/>
+        <w:numPr>
+          <w:ilvl w:val="0"/>
+          <w:numId w:val="20"/>
+        </w:numPr>
+      </w:pPr>
+      <w:r>
+        <w:t>Magas hatásfok</w:t>
+      </w:r>
+    </w:p>
+    <w:p>
+      <w:pPr>
+        <w:pStyle w:val="Nincstrkz"/>
+        <w:numPr>
+          <w:ilvl w:val="0"/>
+          <w:numId w:val="20"/>
+        </w:numPr>
+      </w:pPr>
+      <w:r>
+        <w:t>Jobb sebesség-nyomaték karakterisztika</w:t>
+      </w:r>
+    </w:p>
+    <w:p>
+      <w:pPr>
+        <w:pStyle w:val="Nincstrkz"/>
+        <w:numPr>
+          <w:ilvl w:val="0"/>
+          <w:numId w:val="20"/>
+        </w:numPr>
+      </w:pPr>
+      <w:r>
+        <w:t>Csendesebb működés (felhasználóként talán a legfontosabb elvárás)</w:t>
+      </w:r>
+    </w:p>
+    <w:p>
+      <w:pPr>
+        <w:pStyle w:val="Nincstrkz"/>
+        <w:numPr>
+          <w:ilvl w:val="0"/>
+          <w:numId w:val="20"/>
+        </w:numPr>
+      </w:pPr>
+      <w:r>
+        <w:t>Hosszú élettartam</w:t>
+      </w:r>
+    </w:p>
+    <w:p>
+      <w:pPr>
+        <w:pStyle w:val="Nincstrkz"/>
+        <w:numPr>
+          <w:ilvl w:val="0"/>
+          <w:numId w:val="20"/>
+        </w:numPr>
+      </w:pPr>
+      <w:r>
+        <w:t>Magasabb sebesség tartomány</w:t>
+      </w:r>
+    </w:p>
+    <w:p>
+      <w:pPr>
+        <w:pStyle w:val="Nincstrkz"/>
+      </w:pPr>
+    </w:p>
+    <w:p>
+      <w:pPr>
+        <w:pStyle w:val="Nincstrkz"/>
+      </w:pPr>
+      <w:r>
+        <w:t>BLDC motorok a szinkronmotorok egy fajtája.</w:t>
+      </w:r>
+      <w:r>
+        <w:t xml:space="preserve"> </w:t>
+      </w:r>
+      <w:r>
+        <w:t>Mágneses mezőt az álló, és a forgó rész is létrehoz.</w:t>
+      </w:r>
+    </w:p>
+    <w:p>
+      <w:pPr>
+        <w:pStyle w:val="Nincstrkz"/>
+      </w:pPr>
+      <w:r>
+        <w:t>Ezeknél a motoroknál nem jön létre a „</w:t>
+      </w:r>
+      <w:proofErr w:type="spellStart"/>
+      <w:r>
+        <w:t>slip</w:t>
+      </w:r>
+      <w:proofErr w:type="spellEnd"/>
+      <w:r>
+        <w:t>”, ami alap esetben az indukciós motoroknál tapasztalható.</w:t>
+      </w:r>
+    </w:p>
+    <w:p>
+      <w:pPr>
+        <w:pStyle w:val="Nincstrkz"/>
+      </w:pPr>
+      <w:r>
+        <w:rPr>
+          <w:noProof/>
+          <w:lang w:eastAsia="en-US"/>
+        </w:rPr>
+        <w:pict>
+          <v:shape id="_x0000_s1032" type="#_x0000_t202" style="position:absolute;margin-left:287.35pt;margin-top:13.2pt;width:180.6pt;height:210.5pt;z-index:251668480;mso-width-percent:400;mso-width-percent:400;mso-width-relative:margin;mso-height-relative:margin">
+            <v:textbox>
+              <w:txbxContent>
+                <w:p>
+                  <w:r>
+                    <w:t>Egységei:</w:t>
+                  </w:r>
+                </w:p>
+                <w:p>
+                  <w:pPr>
+                    <w:pStyle w:val="Listaszerbekezds"/>
+                    <w:numPr>
+                      <w:ilvl w:val="0"/>
+                      <w:numId w:val="22"/>
+                    </w:numPr>
+                  </w:pPr>
+                  <w:proofErr w:type="spellStart"/>
+                  <w:r>
+                    <w:t>Sztátor</w:t>
+                  </w:r>
+                  <w:proofErr w:type="spellEnd"/>
+                  <w:r>
+                    <w:t>, az állórészben lévő acéllemezek tekercseléssel</w:t>
+                  </w:r>
+                </w:p>
+                <w:p>
+                  <w:pPr>
+                    <w:pStyle w:val="Listaszerbekezds"/>
+                    <w:numPr>
+                      <w:ilvl w:val="0"/>
+                      <w:numId w:val="22"/>
+                    </w:numPr>
+                  </w:pPr>
+                  <w:r>
+                    <w:t>Vezérlő, amelyen található a Hall szenzor is</w:t>
+                  </w:r>
+                </w:p>
+                <w:p>
+                  <w:pPr>
+                    <w:pStyle w:val="Listaszerbekezds"/>
+                    <w:numPr>
+                      <w:ilvl w:val="0"/>
+                      <w:numId w:val="22"/>
+                    </w:numPr>
+                  </w:pPr>
+                  <w:r>
+                    <w:t>Rotor, a külső fizikai egység, amely levegő áramlásáért felel</w:t>
+                  </w:r>
+                </w:p>
+              </w:txbxContent>
+            </v:textbox>
+          </v:shape>
+        </w:pict>
+      </w:r>
+      <w:r>
+        <w:rPr>
+          <w:noProof/>
+        </w:rPr>
+        <w:pict>
+          <v:shape id="_x0000_s1031" type="#_x0000_t75" style="position:absolute;margin-left:0;margin-top:13.6pt;width:279.75pt;height:210.1pt;z-index:-251650048" wrapcoords="-58 0 -58 21523 21600 21523 21600 0 -58 0">
+            <v:imagedata r:id="rId10" o:title="felépítésefan"/>
+            <w10:wrap type="tight"/>
+          </v:shape>
+        </w:pict>
+      </w:r>
+    </w:p>
+    <w:p>
+      <w:pPr>
+        <w:pStyle w:val="Nincstrkz"/>
+      </w:pPr>
+    </w:p>
+    <w:p>
+      <w:r>
+        <w:br w:type="page"/>
+      </w:r>
+    </w:p>
+    <w:p>
+      <w:pPr>
+        <w:pStyle w:val="Nincstrkz"/>
+        <w:jc w:val="center"/>
+        <w:rPr>
+          <w:b/>
+          <w:sz w:val="32"/>
+          <w:szCs w:val="32"/>
+        </w:rPr>
+      </w:pPr>
+      <w:r>
+        <w:rPr>
+          <w:b/>
+          <w:sz w:val="32"/>
+          <w:szCs w:val="32"/>
+        </w:rPr>
+        <w:lastRenderedPageBreak/>
+        <w:t>Felhasználói felület és szoftver ismertetése</w:t>
+      </w:r>
+    </w:p>
+    <w:p>
+      <w:pPr>
+        <w:pStyle w:val="Nincstrkz"/>
+      </w:pPr>
+    </w:p>
+    <w:p>
+      <w:pPr>
+        <w:pStyle w:val="Nincstrkz"/>
+        <w:rPr>
+          <w:b/>
+          <w:sz w:val="28"/>
+          <w:szCs w:val="28"/>
+        </w:rPr>
+      </w:pPr>
+      <w:r>
+        <w:rPr>
+          <w:b/>
+          <w:sz w:val="28"/>
+          <w:szCs w:val="28"/>
+        </w:rPr>
+        <w:t>Szoftver:</w:t>
+      </w:r>
+    </w:p>
+    <w:p>
+      <w:pPr>
+        <w:pStyle w:val="Nincstrkz"/>
+        <w:rPr>
+          <w:b/>
+          <w:sz w:val="28"/>
+          <w:szCs w:val="28"/>
+        </w:rPr>
+      </w:pPr>
+    </w:p>
+    <w:p>
+      <w:pPr>
+        <w:pStyle w:val="Nincstrkz"/>
+        <w:numPr>
+          <w:ilvl w:val="0"/>
+          <w:numId w:val="30"/>
+        </w:numPr>
+      </w:pPr>
+      <w:r>
+        <w:t xml:space="preserve">A kommunikációs réteg Soros </w:t>
+      </w:r>
+      <w:proofErr w:type="spellStart"/>
+      <w:r>
+        <w:t>porton</w:t>
+      </w:r>
+      <w:proofErr w:type="spellEnd"/>
+      <w:r>
+        <w:t xml:space="preserve"> keresztül</w:t>
+      </w:r>
+    </w:p>
+    <w:p>
+      <w:pPr>
+        <w:pStyle w:val="Nincstrkz"/>
+        <w:ind w:left="360"/>
+      </w:pPr>
+    </w:p>
+    <w:p>
+      <w:pPr>
+        <w:pStyle w:val="Nincstrkz"/>
+        <w:numPr>
+          <w:ilvl w:val="1"/>
+          <w:numId w:val="30"/>
+        </w:numPr>
+      </w:pPr>
+      <w:r>
+        <w:t xml:space="preserve">ki is kell választanunk melyik </w:t>
+      </w:r>
+      <w:proofErr w:type="spellStart"/>
+      <w:r>
+        <w:t>portot</w:t>
+      </w:r>
+      <w:proofErr w:type="spellEnd"/>
+      <w:r>
+        <w:t xml:space="preserve"> kell elérnünk</w:t>
+      </w:r>
+    </w:p>
+    <w:p>
+      <w:pPr>
+        <w:pStyle w:val="Nincstrkz"/>
+        <w:numPr>
+          <w:ilvl w:val="1"/>
+          <w:numId w:val="30"/>
+        </w:numPr>
+      </w:pPr>
+      <w:r>
+        <w:t>számokat küldünk le a vezérlőnknek</w:t>
+      </w:r>
+      <w:r>
+        <w:t>, amik százalékos értékei a memória kihasználtságnak</w:t>
+      </w:r>
+    </w:p>
+    <w:p>
+      <w:pPr>
+        <w:pStyle w:val="Nincstrkz"/>
+        <w:ind w:left="720"/>
+      </w:pPr>
+    </w:p>
+    <w:p>
+      <w:pPr>
+        <w:pStyle w:val="Nincstrkz"/>
+        <w:numPr>
+          <w:ilvl w:val="0"/>
+          <w:numId w:val="30"/>
+        </w:numPr>
+      </w:pPr>
+      <w:r>
+        <w:t>Az adatok kiolvasása</w:t>
+      </w:r>
+    </w:p>
+    <w:p>
+      <w:pPr>
+        <w:pStyle w:val="Nincstrkz"/>
+        <w:numPr>
+          <w:ilvl w:val="1"/>
+          <w:numId w:val="30"/>
+        </w:numPr>
+      </w:pPr>
+      <w:r>
+        <w:t xml:space="preserve">Windows Management </w:t>
+      </w:r>
+      <w:proofErr w:type="spellStart"/>
+      <w:r>
+        <w:t>Instrumentation</w:t>
+      </w:r>
+      <w:proofErr w:type="spellEnd"/>
+      <w:r>
+        <w:t xml:space="preserve"> (WMI)</w:t>
+      </w:r>
+      <w:r>
+        <w:t xml:space="preserve"> technológia</w:t>
+      </w:r>
+    </w:p>
+    <w:p>
+      <w:pPr>
+        <w:pStyle w:val="Nincstrkz"/>
+        <w:ind w:left="720"/>
+      </w:pPr>
+    </w:p>
+    <w:p>
+      <w:pPr>
+        <w:pStyle w:val="Nincstrkz"/>
+        <w:numPr>
+          <w:ilvl w:val="2"/>
+          <w:numId w:val="30"/>
+        </w:numPr>
+      </w:pPr>
+      <w:r>
+        <w:t>A Windows operációs rendszer viselkedésének, konfigurációjának és állapotának részletes és egységes modellje</w:t>
+      </w:r>
+      <w:r>
+        <w:t>, illetve egy helyen elérhető az összes felügyeleti információ (COM API)</w:t>
+      </w:r>
+    </w:p>
+    <w:p>
+      <w:pPr>
+        <w:pStyle w:val="Nincstrkz"/>
+        <w:ind w:left="1080"/>
+      </w:pPr>
+    </w:p>
+    <w:p>
+      <w:pPr>
+        <w:pStyle w:val="Nincstrkz"/>
+        <w:numPr>
+          <w:ilvl w:val="2"/>
+          <w:numId w:val="30"/>
+        </w:numPr>
+      </w:pPr>
+      <w:r>
+        <w:t xml:space="preserve">A </w:t>
+      </w:r>
+      <w:proofErr w:type="spellStart"/>
+      <w:r>
+        <w:t>System</w:t>
+      </w:r>
+      <w:proofErr w:type="gramStart"/>
+      <w:r>
+        <w:t>.Management</w:t>
+      </w:r>
+      <w:proofErr w:type="spellEnd"/>
+      <w:proofErr w:type="gramEnd"/>
+      <w:r>
+        <w:t xml:space="preserve"> segítségével </w:t>
+      </w:r>
+      <w:r>
+        <w:t>le tudjuk</w:t>
+      </w:r>
+      <w:r>
+        <w:t xml:space="preserve"> kérdezni a számunkra szükséges processzor és memória kihasználtságot</w:t>
+      </w:r>
+    </w:p>
+    <w:p>
+      <w:pPr>
+        <w:pStyle w:val="Nincstrkz"/>
+        <w:ind w:left="1080"/>
+      </w:pPr>
+    </w:p>
+    <w:p>
+      <w:pPr>
+        <w:pStyle w:val="Nincstrkz"/>
+        <w:numPr>
+          <w:ilvl w:val="1"/>
+          <w:numId w:val="30"/>
+        </w:numPr>
+      </w:pPr>
+      <w:r>
+        <w:t xml:space="preserve">Open hardware Monitor </w:t>
+      </w:r>
+    </w:p>
+    <w:p>
+      <w:pPr>
+        <w:pStyle w:val="Nincstrkz"/>
+        <w:ind w:left="720"/>
+      </w:pPr>
+    </w:p>
+    <w:p>
+      <w:pPr>
+        <w:pStyle w:val="Nincstrkz"/>
+        <w:numPr>
+          <w:ilvl w:val="2"/>
+          <w:numId w:val="30"/>
+        </w:numPr>
+      </w:pPr>
+      <w:r>
+        <w:t>monitorozó program, amely nagyon széleskörű</w:t>
+      </w:r>
+    </w:p>
+    <w:p>
+      <w:pPr>
+        <w:pStyle w:val="Nincstrkz"/>
+        <w:numPr>
+          <w:ilvl w:val="2"/>
+          <w:numId w:val="30"/>
+        </w:numPr>
+      </w:pPr>
+      <w:r>
+        <w:t>nyílt forráskódú, könnyen felhasználható</w:t>
+      </w:r>
+    </w:p>
+    <w:p>
+      <w:pPr>
+        <w:pStyle w:val="Nincstrkz"/>
+        <w:numPr>
+          <w:ilvl w:val="2"/>
+          <w:numId w:val="30"/>
+        </w:numPr>
+      </w:pPr>
+      <w:r>
+        <w:t xml:space="preserve">a hőmérsékleti információkat, e program segítségével tudtuk elérni és feldolgozni, ennek az </w:t>
+      </w:r>
+      <w:proofErr w:type="spellStart"/>
+      <w:r>
+        <w:t>az</w:t>
+      </w:r>
+      <w:proofErr w:type="spellEnd"/>
+      <w:r>
+        <w:t xml:space="preserve"> </w:t>
+      </w:r>
+      <w:r>
+        <w:t>oka, hogy</w:t>
+      </w:r>
+      <w:r>
+        <w:t xml:space="preserve"> nem minden alaplapból tudjuk a WMI segítségével </w:t>
+      </w:r>
+      <w:r>
+        <w:t xml:space="preserve">csak </w:t>
+      </w:r>
+      <w:r>
+        <w:t>ezeket az információkat elérni</w:t>
+      </w:r>
+    </w:p>
+    <w:p>
+      <w:pPr>
+        <w:pStyle w:val="Nincstrkz"/>
+        <w:ind w:left="708"/>
+      </w:pPr>
+    </w:p>
+    <w:p>
+      <w:pPr>
+        <w:pStyle w:val="Nincstrkz"/>
+      </w:pPr>
+      <w:r>
+        <w:t xml:space="preserve"> </w:t>
+      </w:r>
     </w:p>
     <w:sectPr>
       <w:pgSz w:w="11906" w:h="16838"/>
@@ -1502,6 +2518,92 @@
     </w:lvl>
   </w:abstractNum>
   <w:abstractNum w:abstractNumId="2">
+    <w:nsid w:val="0DC3143E"/>
+    <w:multiLevelType w:val="hybridMultilevel"/>
+    <w:tmpl w:val="8C9A85B8"/>
+    <w:lvl w:ilvl="0" w:tplc="040E000F">
+      <w:start w:val="1"/>
+      <w:numFmt w:val="decimal"/>
+      <w:lvlText w:val="%1."/>
+      <w:lvlJc w:val="left"/>
+      <w:pPr>
+        <w:ind w:left="1776" w:hanging="360"/>
+      </w:pPr>
+    </w:lvl>
+    <w:lvl w:ilvl="1" w:tplc="040E0019" w:tentative="1">
+      <w:start w:val="1"/>
+      <w:numFmt w:val="lowerLetter"/>
+      <w:lvlText w:val="%2."/>
+      <w:lvlJc w:val="left"/>
+      <w:pPr>
+        <w:ind w:left="2496" w:hanging="360"/>
+      </w:pPr>
+    </w:lvl>
+    <w:lvl w:ilvl="2" w:tplc="040E001B" w:tentative="1">
+      <w:start w:val="1"/>
+      <w:numFmt w:val="lowerRoman"/>
+      <w:lvlText w:val="%3."/>
+      <w:lvlJc w:val="right"/>
+      <w:pPr>
+        <w:ind w:left="3216" w:hanging="180"/>
+      </w:pPr>
+    </w:lvl>
+    <w:lvl w:ilvl="3" w:tplc="040E000F" w:tentative="1">
+      <w:start w:val="1"/>
+      <w:numFmt w:val="decimal"/>
+      <w:lvlText w:val="%4."/>
+      <w:lvlJc w:val="left"/>
+      <w:pPr>
+        <w:ind w:left="3936" w:hanging="360"/>
+      </w:pPr>
+    </w:lvl>
+    <w:lvl w:ilvl="4" w:tplc="040E0019" w:tentative="1">
+      <w:start w:val="1"/>
+      <w:numFmt w:val="lowerLetter"/>
+      <w:lvlText w:val="%5."/>
+      <w:lvlJc w:val="left"/>
+      <w:pPr>
+        <w:ind w:left="4656" w:hanging="360"/>
+      </w:pPr>
+    </w:lvl>
+    <w:lvl w:ilvl="5" w:tplc="040E001B" w:tentative="1">
+      <w:start w:val="1"/>
+      <w:numFmt w:val="lowerRoman"/>
+      <w:lvlText w:val="%6."/>
+      <w:lvlJc w:val="right"/>
+      <w:pPr>
+        <w:ind w:left="5376" w:hanging="180"/>
+      </w:pPr>
+    </w:lvl>
+    <w:lvl w:ilvl="6" w:tplc="040E000F" w:tentative="1">
+      <w:start w:val="1"/>
+      <w:numFmt w:val="decimal"/>
+      <w:lvlText w:val="%7."/>
+      <w:lvlJc w:val="left"/>
+      <w:pPr>
+        <w:ind w:left="6096" w:hanging="360"/>
+      </w:pPr>
+    </w:lvl>
+    <w:lvl w:ilvl="7" w:tplc="040E0019" w:tentative="1">
+      <w:start w:val="1"/>
+      <w:numFmt w:val="lowerLetter"/>
+      <w:lvlText w:val="%8."/>
+      <w:lvlJc w:val="left"/>
+      <w:pPr>
+        <w:ind w:left="6816" w:hanging="360"/>
+      </w:pPr>
+    </w:lvl>
+    <w:lvl w:ilvl="8" w:tplc="040E001B" w:tentative="1">
+      <w:start w:val="1"/>
+      <w:numFmt w:val="lowerRoman"/>
+      <w:lvlText w:val="%9."/>
+      <w:lvlJc w:val="right"/>
+      <w:pPr>
+        <w:ind w:left="7536" w:hanging="180"/>
+      </w:pPr>
+    </w:lvl>
+  </w:abstractNum>
+  <w:abstractNum w:abstractNumId="3">
     <w:nsid w:val="11AB11FC"/>
     <w:multiLevelType w:val="hybridMultilevel"/>
     <w:tmpl w:val="A9C808F4"/>
@@ -1613,7 +2715,120 @@
       </w:rPr>
     </w:lvl>
   </w:abstractNum>
-  <w:abstractNum w:abstractNumId="3">
+  <w:abstractNum w:abstractNumId="4">
+    <w:nsid w:val="174E4AA6"/>
+    <w:multiLevelType w:val="multilevel"/>
+    <w:tmpl w:val="040E0021"/>
+    <w:lvl w:ilvl="0">
+      <w:start w:val="1"/>
+      <w:numFmt w:val="bullet"/>
+      <w:lvlText w:val=""/>
+      <w:lvlJc w:val="left"/>
+      <w:pPr>
+        <w:ind w:left="360" w:hanging="360"/>
+      </w:pPr>
+      <w:rPr>
+        <w:rFonts w:ascii="Wingdings" w:hAnsi="Wingdings" w:hint="default"/>
+      </w:rPr>
+    </w:lvl>
+    <w:lvl w:ilvl="1">
+      <w:start w:val="1"/>
+      <w:numFmt w:val="bullet"/>
+      <w:lvlText w:val=""/>
+      <w:lvlJc w:val="left"/>
+      <w:pPr>
+        <w:ind w:left="720" w:hanging="360"/>
+      </w:pPr>
+      <w:rPr>
+        <w:rFonts w:ascii="Wingdings" w:hAnsi="Wingdings" w:hint="default"/>
+      </w:rPr>
+    </w:lvl>
+    <w:lvl w:ilvl="2">
+      <w:start w:val="1"/>
+      <w:numFmt w:val="bullet"/>
+      <w:lvlText w:val=""/>
+      <w:lvlJc w:val="left"/>
+      <w:pPr>
+        <w:ind w:left="1080" w:hanging="360"/>
+      </w:pPr>
+      <w:rPr>
+        <w:rFonts w:ascii="Wingdings" w:hAnsi="Wingdings" w:hint="default"/>
+      </w:rPr>
+    </w:lvl>
+    <w:lvl w:ilvl="3">
+      <w:start w:val="1"/>
+      <w:numFmt w:val="bullet"/>
+      <w:lvlText w:val=""/>
+      <w:lvlJc w:val="left"/>
+      <w:pPr>
+        <w:ind w:left="1440" w:hanging="360"/>
+      </w:pPr>
+      <w:rPr>
+        <w:rFonts w:ascii="Symbol" w:hAnsi="Symbol" w:hint="default"/>
+      </w:rPr>
+    </w:lvl>
+    <w:lvl w:ilvl="4">
+      <w:start w:val="1"/>
+      <w:numFmt w:val="bullet"/>
+      <w:lvlText w:val=""/>
+      <w:lvlJc w:val="left"/>
+      <w:pPr>
+        <w:ind w:left="1800" w:hanging="360"/>
+      </w:pPr>
+      <w:rPr>
+        <w:rFonts w:ascii="Symbol" w:hAnsi="Symbol" w:hint="default"/>
+      </w:rPr>
+    </w:lvl>
+    <w:lvl w:ilvl="5">
+      <w:start w:val="1"/>
+      <w:numFmt w:val="bullet"/>
+      <w:lvlText w:val=""/>
+      <w:lvlJc w:val="left"/>
+      <w:pPr>
+        <w:ind w:left="2160" w:hanging="360"/>
+      </w:pPr>
+      <w:rPr>
+        <w:rFonts w:ascii="Wingdings" w:hAnsi="Wingdings" w:hint="default"/>
+      </w:rPr>
+    </w:lvl>
+    <w:lvl w:ilvl="6">
+      <w:start w:val="1"/>
+      <w:numFmt w:val="bullet"/>
+      <w:lvlText w:val=""/>
+      <w:lvlJc w:val="left"/>
+      <w:pPr>
+        <w:ind w:left="2520" w:hanging="360"/>
+      </w:pPr>
+      <w:rPr>
+        <w:rFonts w:ascii="Wingdings" w:hAnsi="Wingdings" w:hint="default"/>
+      </w:rPr>
+    </w:lvl>
+    <w:lvl w:ilvl="7">
+      <w:start w:val="1"/>
+      <w:numFmt w:val="bullet"/>
+      <w:lvlText w:val=""/>
+      <w:lvlJc w:val="left"/>
+      <w:pPr>
+        <w:ind w:left="2880" w:hanging="360"/>
+      </w:pPr>
+      <w:rPr>
+        <w:rFonts w:ascii="Symbol" w:hAnsi="Symbol" w:hint="default"/>
+      </w:rPr>
+    </w:lvl>
+    <w:lvl w:ilvl="8">
+      <w:start w:val="1"/>
+      <w:numFmt w:val="bullet"/>
+      <w:lvlText w:val=""/>
+      <w:lvlJc w:val="left"/>
+      <w:pPr>
+        <w:ind w:left="3240" w:hanging="360"/>
+      </w:pPr>
+      <w:rPr>
+        <w:rFonts w:ascii="Symbol" w:hAnsi="Symbol" w:hint="default"/>
+      </w:rPr>
+    </w:lvl>
+  </w:abstractNum>
+  <w:abstractNum w:abstractNumId="5">
     <w:nsid w:val="20E645D8"/>
     <w:multiLevelType w:val="hybridMultilevel"/>
     <w:tmpl w:val="5B1461EE"/>
@@ -1726,7 +2941,120 @@
       </w:rPr>
     </w:lvl>
   </w:abstractNum>
-  <w:abstractNum w:abstractNumId="4">
+  <w:abstractNum w:abstractNumId="6">
+    <w:nsid w:val="20EC45E9"/>
+    <w:multiLevelType w:val="hybridMultilevel"/>
+    <w:tmpl w:val="7708DE2E"/>
+    <w:lvl w:ilvl="0" w:tplc="040E0001">
+      <w:start w:val="1"/>
+      <w:numFmt w:val="bullet"/>
+      <w:lvlText w:val=""/>
+      <w:lvlJc w:val="left"/>
+      <w:pPr>
+        <w:ind w:left="720" w:hanging="360"/>
+      </w:pPr>
+      <w:rPr>
+        <w:rFonts w:ascii="Symbol" w:hAnsi="Symbol" w:hint="default"/>
+      </w:rPr>
+    </w:lvl>
+    <w:lvl w:ilvl="1" w:tplc="040E0003" w:tentative="1">
+      <w:start w:val="1"/>
+      <w:numFmt w:val="bullet"/>
+      <w:lvlText w:val="o"/>
+      <w:lvlJc w:val="left"/>
+      <w:pPr>
+        <w:ind w:left="1440" w:hanging="360"/>
+      </w:pPr>
+      <w:rPr>
+        <w:rFonts w:ascii="Courier New" w:hAnsi="Courier New" w:cs="Courier New" w:hint="default"/>
+      </w:rPr>
+    </w:lvl>
+    <w:lvl w:ilvl="2" w:tplc="040E0005" w:tentative="1">
+      <w:start w:val="1"/>
+      <w:numFmt w:val="bullet"/>
+      <w:lvlText w:val=""/>
+      <w:lvlJc w:val="left"/>
+      <w:pPr>
+        <w:ind w:left="2160" w:hanging="360"/>
+      </w:pPr>
+      <w:rPr>
+        <w:rFonts w:ascii="Wingdings" w:hAnsi="Wingdings" w:hint="default"/>
+      </w:rPr>
+    </w:lvl>
+    <w:lvl w:ilvl="3" w:tplc="040E0001" w:tentative="1">
+      <w:start w:val="1"/>
+      <w:numFmt w:val="bullet"/>
+      <w:lvlText w:val=""/>
+      <w:lvlJc w:val="left"/>
+      <w:pPr>
+        <w:ind w:left="2880" w:hanging="360"/>
+      </w:pPr>
+      <w:rPr>
+        <w:rFonts w:ascii="Symbol" w:hAnsi="Symbol" w:hint="default"/>
+      </w:rPr>
+    </w:lvl>
+    <w:lvl w:ilvl="4" w:tplc="040E0003" w:tentative="1">
+      <w:start w:val="1"/>
+      <w:numFmt w:val="bullet"/>
+      <w:lvlText w:val="o"/>
+      <w:lvlJc w:val="left"/>
+      <w:pPr>
+        <w:ind w:left="3600" w:hanging="360"/>
+      </w:pPr>
+      <w:rPr>
+        <w:rFonts w:ascii="Courier New" w:hAnsi="Courier New" w:cs="Courier New" w:hint="default"/>
+      </w:rPr>
+    </w:lvl>
+    <w:lvl w:ilvl="5" w:tplc="040E0005" w:tentative="1">
+      <w:start w:val="1"/>
+      <w:numFmt w:val="bullet"/>
+      <w:lvlText w:val=""/>
+      <w:lvlJc w:val="left"/>
+      <w:pPr>
+        <w:ind w:left="4320" w:hanging="360"/>
+      </w:pPr>
+      <w:rPr>
+        <w:rFonts w:ascii="Wingdings" w:hAnsi="Wingdings" w:hint="default"/>
+      </w:rPr>
+    </w:lvl>
+    <w:lvl w:ilvl="6" w:tplc="040E0001" w:tentative="1">
+      <w:start w:val="1"/>
+      <w:numFmt w:val="bullet"/>
+      <w:lvlText w:val=""/>
+      <w:lvlJc w:val="left"/>
+      <w:pPr>
+        <w:ind w:left="5040" w:hanging="360"/>
+      </w:pPr>
+      <w:rPr>
+        <w:rFonts w:ascii="Symbol" w:hAnsi="Symbol" w:hint="default"/>
+      </w:rPr>
+    </w:lvl>
+    <w:lvl w:ilvl="7" w:tplc="040E0003" w:tentative="1">
+      <w:start w:val="1"/>
+      <w:numFmt w:val="bullet"/>
+      <w:lvlText w:val="o"/>
+      <w:lvlJc w:val="left"/>
+      <w:pPr>
+        <w:ind w:left="5760" w:hanging="360"/>
+      </w:pPr>
+      <w:rPr>
+        <w:rFonts w:ascii="Courier New" w:hAnsi="Courier New" w:cs="Courier New" w:hint="default"/>
+      </w:rPr>
+    </w:lvl>
+    <w:lvl w:ilvl="8" w:tplc="040E0005" w:tentative="1">
+      <w:start w:val="1"/>
+      <w:numFmt w:val="bullet"/>
+      <w:lvlText w:val=""/>
+      <w:lvlJc w:val="left"/>
+      <w:pPr>
+        <w:ind w:left="6480" w:hanging="360"/>
+      </w:pPr>
+      <w:rPr>
+        <w:rFonts w:ascii="Wingdings" w:hAnsi="Wingdings" w:hint="default"/>
+      </w:rPr>
+    </w:lvl>
+  </w:abstractNum>
+  <w:abstractNum w:abstractNumId="7">
     <w:nsid w:val="233C5E73"/>
     <w:multiLevelType w:val="hybridMultilevel"/>
     <w:tmpl w:val="69E637B8"/>
@@ -1839,7 +3167,7 @@
       </w:rPr>
     </w:lvl>
   </w:abstractNum>
-  <w:abstractNum w:abstractNumId="5">
+  <w:abstractNum w:abstractNumId="8">
     <w:nsid w:val="2F8A7FD6"/>
     <w:multiLevelType w:val="hybridMultilevel"/>
     <w:tmpl w:val="72686DB0"/>
@@ -1951,7 +3279,7 @@
       </w:rPr>
     </w:lvl>
   </w:abstractNum>
-  <w:abstractNum w:abstractNumId="6">
+  <w:abstractNum w:abstractNumId="9">
     <w:nsid w:val="342D6AC7"/>
     <w:multiLevelType w:val="hybridMultilevel"/>
     <w:tmpl w:val="560C99D8"/>
@@ -2063,7 +3391,7 @@
       </w:rPr>
     </w:lvl>
   </w:abstractNum>
-  <w:abstractNum w:abstractNumId="7">
+  <w:abstractNum w:abstractNumId="10">
     <w:nsid w:val="34BC47F5"/>
     <w:multiLevelType w:val="hybridMultilevel"/>
     <w:tmpl w:val="45821F12"/>
@@ -2175,7 +3503,120 @@
       </w:rPr>
     </w:lvl>
   </w:abstractNum>
-  <w:abstractNum w:abstractNumId="8">
+  <w:abstractNum w:abstractNumId="11">
+    <w:nsid w:val="3BC06FAC"/>
+    <w:multiLevelType w:val="hybridMultilevel"/>
+    <w:tmpl w:val="C37030A2"/>
+    <w:lvl w:ilvl="0" w:tplc="040E0001">
+      <w:start w:val="1"/>
+      <w:numFmt w:val="bullet"/>
+      <w:lvlText w:val=""/>
+      <w:lvlJc w:val="left"/>
+      <w:pPr>
+        <w:ind w:left="720" w:hanging="360"/>
+      </w:pPr>
+      <w:rPr>
+        <w:rFonts w:ascii="Symbol" w:hAnsi="Symbol" w:hint="default"/>
+      </w:rPr>
+    </w:lvl>
+    <w:lvl w:ilvl="1" w:tplc="040E0003" w:tentative="1">
+      <w:start w:val="1"/>
+      <w:numFmt w:val="bullet"/>
+      <w:lvlText w:val="o"/>
+      <w:lvlJc w:val="left"/>
+      <w:pPr>
+        <w:ind w:left="1440" w:hanging="360"/>
+      </w:pPr>
+      <w:rPr>
+        <w:rFonts w:ascii="Courier New" w:hAnsi="Courier New" w:cs="Courier New" w:hint="default"/>
+      </w:rPr>
+    </w:lvl>
+    <w:lvl w:ilvl="2" w:tplc="040E0005" w:tentative="1">
+      <w:start w:val="1"/>
+      <w:numFmt w:val="bullet"/>
+      <w:lvlText w:val=""/>
+      <w:lvlJc w:val="left"/>
+      <w:pPr>
+        <w:ind w:left="2160" w:hanging="360"/>
+      </w:pPr>
+      <w:rPr>
+        <w:rFonts w:ascii="Wingdings" w:hAnsi="Wingdings" w:hint="default"/>
+      </w:rPr>
+    </w:lvl>
+    <w:lvl w:ilvl="3" w:tplc="040E0001" w:tentative="1">
+      <w:start w:val="1"/>
+      <w:numFmt w:val="bullet"/>
+      <w:lvlText w:val=""/>
+      <w:lvlJc w:val="left"/>
+      <w:pPr>
+        <w:ind w:left="2880" w:hanging="360"/>
+      </w:pPr>
+      <w:rPr>
+        <w:rFonts w:ascii="Symbol" w:hAnsi="Symbol" w:hint="default"/>
+      </w:rPr>
+    </w:lvl>
+    <w:lvl w:ilvl="4" w:tplc="040E0003" w:tentative="1">
+      <w:start w:val="1"/>
+      <w:numFmt w:val="bullet"/>
+      <w:lvlText w:val="o"/>
+      <w:lvlJc w:val="left"/>
+      <w:pPr>
+        <w:ind w:left="3600" w:hanging="360"/>
+      </w:pPr>
+      <w:rPr>
+        <w:rFonts w:ascii="Courier New" w:hAnsi="Courier New" w:cs="Courier New" w:hint="default"/>
+      </w:rPr>
+    </w:lvl>
+    <w:lvl w:ilvl="5" w:tplc="040E0005" w:tentative="1">
+      <w:start w:val="1"/>
+      <w:numFmt w:val="bullet"/>
+      <w:lvlText w:val=""/>
+      <w:lvlJc w:val="left"/>
+      <w:pPr>
+        <w:ind w:left="4320" w:hanging="360"/>
+      </w:pPr>
+      <w:rPr>
+        <w:rFonts w:ascii="Wingdings" w:hAnsi="Wingdings" w:hint="default"/>
+      </w:rPr>
+    </w:lvl>
+    <w:lvl w:ilvl="6" w:tplc="040E0001" w:tentative="1">
+      <w:start w:val="1"/>
+      <w:numFmt w:val="bullet"/>
+      <w:lvlText w:val=""/>
+      <w:lvlJc w:val="left"/>
+      <w:pPr>
+        <w:ind w:left="5040" w:hanging="360"/>
+      </w:pPr>
+      <w:rPr>
+        <w:rFonts w:ascii="Symbol" w:hAnsi="Symbol" w:hint="default"/>
+      </w:rPr>
+    </w:lvl>
+    <w:lvl w:ilvl="7" w:tplc="040E0003" w:tentative="1">
+      <w:start w:val="1"/>
+      <w:numFmt w:val="bullet"/>
+      <w:lvlText w:val="o"/>
+      <w:lvlJc w:val="left"/>
+      <w:pPr>
+        <w:ind w:left="5760" w:hanging="360"/>
+      </w:pPr>
+      <w:rPr>
+        <w:rFonts w:ascii="Courier New" w:hAnsi="Courier New" w:cs="Courier New" w:hint="default"/>
+      </w:rPr>
+    </w:lvl>
+    <w:lvl w:ilvl="8" w:tplc="040E0005" w:tentative="1">
+      <w:start w:val="1"/>
+      <w:numFmt w:val="bullet"/>
+      <w:lvlText w:val=""/>
+      <w:lvlJc w:val="left"/>
+      <w:pPr>
+        <w:ind w:left="6480" w:hanging="360"/>
+      </w:pPr>
+      <w:rPr>
+        <w:rFonts w:ascii="Wingdings" w:hAnsi="Wingdings" w:hint="default"/>
+      </w:rPr>
+    </w:lvl>
+  </w:abstractNum>
+  <w:abstractNum w:abstractNumId="12">
     <w:nsid w:val="3ED24D79"/>
     <w:multiLevelType w:val="hybridMultilevel"/>
     <w:tmpl w:val="CAEAED96"/>
@@ -2261,7 +3702,120 @@
       </w:pPr>
     </w:lvl>
   </w:abstractNum>
-  <w:abstractNum w:abstractNumId="9">
+  <w:abstractNum w:abstractNumId="13">
+    <w:nsid w:val="415F100E"/>
+    <w:multiLevelType w:val="multilevel"/>
+    <w:tmpl w:val="040E0021"/>
+    <w:lvl w:ilvl="0">
+      <w:start w:val="1"/>
+      <w:numFmt w:val="bullet"/>
+      <w:lvlText w:val=""/>
+      <w:lvlJc w:val="left"/>
+      <w:pPr>
+        <w:ind w:left="360" w:hanging="360"/>
+      </w:pPr>
+      <w:rPr>
+        <w:rFonts w:ascii="Wingdings" w:hAnsi="Wingdings" w:hint="default"/>
+      </w:rPr>
+    </w:lvl>
+    <w:lvl w:ilvl="1">
+      <w:start w:val="1"/>
+      <w:numFmt w:val="bullet"/>
+      <w:lvlText w:val=""/>
+      <w:lvlJc w:val="left"/>
+      <w:pPr>
+        <w:ind w:left="720" w:hanging="360"/>
+      </w:pPr>
+      <w:rPr>
+        <w:rFonts w:ascii="Wingdings" w:hAnsi="Wingdings" w:hint="default"/>
+      </w:rPr>
+    </w:lvl>
+    <w:lvl w:ilvl="2">
+      <w:start w:val="1"/>
+      <w:numFmt w:val="bullet"/>
+      <w:lvlText w:val=""/>
+      <w:lvlJc w:val="left"/>
+      <w:pPr>
+        <w:ind w:left="1080" w:hanging="360"/>
+      </w:pPr>
+      <w:rPr>
+        <w:rFonts w:ascii="Wingdings" w:hAnsi="Wingdings" w:hint="default"/>
+      </w:rPr>
+    </w:lvl>
+    <w:lvl w:ilvl="3">
+      <w:start w:val="1"/>
+      <w:numFmt w:val="bullet"/>
+      <w:lvlText w:val=""/>
+      <w:lvlJc w:val="left"/>
+      <w:pPr>
+        <w:ind w:left="1440" w:hanging="360"/>
+      </w:pPr>
+      <w:rPr>
+        <w:rFonts w:ascii="Symbol" w:hAnsi="Symbol" w:hint="default"/>
+      </w:rPr>
+    </w:lvl>
+    <w:lvl w:ilvl="4">
+      <w:start w:val="1"/>
+      <w:numFmt w:val="bullet"/>
+      <w:lvlText w:val=""/>
+      <w:lvlJc w:val="left"/>
+      <w:pPr>
+        <w:ind w:left="1800" w:hanging="360"/>
+      </w:pPr>
+      <w:rPr>
+        <w:rFonts w:ascii="Symbol" w:hAnsi="Symbol" w:hint="default"/>
+      </w:rPr>
+    </w:lvl>
+    <w:lvl w:ilvl="5">
+      <w:start w:val="1"/>
+      <w:numFmt w:val="bullet"/>
+      <w:lvlText w:val=""/>
+      <w:lvlJc w:val="left"/>
+      <w:pPr>
+        <w:ind w:left="2160" w:hanging="360"/>
+      </w:pPr>
+      <w:rPr>
+        <w:rFonts w:ascii="Wingdings" w:hAnsi="Wingdings" w:hint="default"/>
+      </w:rPr>
+    </w:lvl>
+    <w:lvl w:ilvl="6">
+      <w:start w:val="1"/>
+      <w:numFmt w:val="bullet"/>
+      <w:lvlText w:val=""/>
+      <w:lvlJc w:val="left"/>
+      <w:pPr>
+        <w:ind w:left="2520" w:hanging="360"/>
+      </w:pPr>
+      <w:rPr>
+        <w:rFonts w:ascii="Wingdings" w:hAnsi="Wingdings" w:hint="default"/>
+      </w:rPr>
+    </w:lvl>
+    <w:lvl w:ilvl="7">
+      <w:start w:val="1"/>
+      <w:numFmt w:val="bullet"/>
+      <w:lvlText w:val=""/>
+      <w:lvlJc w:val="left"/>
+      <w:pPr>
+        <w:ind w:left="2880" w:hanging="360"/>
+      </w:pPr>
+      <w:rPr>
+        <w:rFonts w:ascii="Symbol" w:hAnsi="Symbol" w:hint="default"/>
+      </w:rPr>
+    </w:lvl>
+    <w:lvl w:ilvl="8">
+      <w:start w:val="1"/>
+      <w:numFmt w:val="bullet"/>
+      <w:lvlText w:val=""/>
+      <w:lvlJc w:val="left"/>
+      <w:pPr>
+        <w:ind w:left="3240" w:hanging="360"/>
+      </w:pPr>
+      <w:rPr>
+        <w:rFonts w:ascii="Symbol" w:hAnsi="Symbol" w:hint="default"/>
+      </w:rPr>
+    </w:lvl>
+  </w:abstractNum>
+  <w:abstractNum w:abstractNumId="14">
     <w:nsid w:val="4423462C"/>
     <w:multiLevelType w:val="hybridMultilevel"/>
     <w:tmpl w:val="B6B822E2"/>
@@ -2373,7 +3927,120 @@
       </w:rPr>
     </w:lvl>
   </w:abstractNum>
-  <w:abstractNum w:abstractNumId="10">
+  <w:abstractNum w:abstractNumId="15">
+    <w:nsid w:val="4AA028B6"/>
+    <w:multiLevelType w:val="hybridMultilevel"/>
+    <w:tmpl w:val="F588F670"/>
+    <w:lvl w:ilvl="0" w:tplc="040E0001">
+      <w:start w:val="1"/>
+      <w:numFmt w:val="bullet"/>
+      <w:lvlText w:val=""/>
+      <w:lvlJc w:val="left"/>
+      <w:pPr>
+        <w:ind w:left="720" w:hanging="360"/>
+      </w:pPr>
+      <w:rPr>
+        <w:rFonts w:ascii="Symbol" w:hAnsi="Symbol" w:hint="default"/>
+      </w:rPr>
+    </w:lvl>
+    <w:lvl w:ilvl="1" w:tplc="040E0003" w:tentative="1">
+      <w:start w:val="1"/>
+      <w:numFmt w:val="bullet"/>
+      <w:lvlText w:val="o"/>
+      <w:lvlJc w:val="left"/>
+      <w:pPr>
+        <w:ind w:left="1440" w:hanging="360"/>
+      </w:pPr>
+      <w:rPr>
+        <w:rFonts w:ascii="Courier New" w:hAnsi="Courier New" w:cs="Courier New" w:hint="default"/>
+      </w:rPr>
+    </w:lvl>
+    <w:lvl w:ilvl="2" w:tplc="040E0005" w:tentative="1">
+      <w:start w:val="1"/>
+      <w:numFmt w:val="bullet"/>
+      <w:lvlText w:val=""/>
+      <w:lvlJc w:val="left"/>
+      <w:pPr>
+        <w:ind w:left="2160" w:hanging="360"/>
+      </w:pPr>
+      <w:rPr>
+        <w:rFonts w:ascii="Wingdings" w:hAnsi="Wingdings" w:hint="default"/>
+      </w:rPr>
+    </w:lvl>
+    <w:lvl w:ilvl="3" w:tplc="040E0001" w:tentative="1">
+      <w:start w:val="1"/>
+      <w:numFmt w:val="bullet"/>
+      <w:lvlText w:val=""/>
+      <w:lvlJc w:val="left"/>
+      <w:pPr>
+        <w:ind w:left="2880" w:hanging="360"/>
+      </w:pPr>
+      <w:rPr>
+        <w:rFonts w:ascii="Symbol" w:hAnsi="Symbol" w:hint="default"/>
+      </w:rPr>
+    </w:lvl>
+    <w:lvl w:ilvl="4" w:tplc="040E0003" w:tentative="1">
+      <w:start w:val="1"/>
+      <w:numFmt w:val="bullet"/>
+      <w:lvlText w:val="o"/>
+      <w:lvlJc w:val="left"/>
+      <w:pPr>
+        <w:ind w:left="3600" w:hanging="360"/>
+      </w:pPr>
+      <w:rPr>
+        <w:rFonts w:ascii="Courier New" w:hAnsi="Courier New" w:cs="Courier New" w:hint="default"/>
+      </w:rPr>
+    </w:lvl>
+    <w:lvl w:ilvl="5" w:tplc="040E0005" w:tentative="1">
+      <w:start w:val="1"/>
+      <w:numFmt w:val="bullet"/>
+      <w:lvlText w:val=""/>
+      <w:lvlJc w:val="left"/>
+      <w:pPr>
+        <w:ind w:left="4320" w:hanging="360"/>
+      </w:pPr>
+      <w:rPr>
+        <w:rFonts w:ascii="Wingdings" w:hAnsi="Wingdings" w:hint="default"/>
+      </w:rPr>
+    </w:lvl>
+    <w:lvl w:ilvl="6" w:tplc="040E0001" w:tentative="1">
+      <w:start w:val="1"/>
+      <w:numFmt w:val="bullet"/>
+      <w:lvlText w:val=""/>
+      <w:lvlJc w:val="left"/>
+      <w:pPr>
+        <w:ind w:left="5040" w:hanging="360"/>
+      </w:pPr>
+      <w:rPr>
+        <w:rFonts w:ascii="Symbol" w:hAnsi="Symbol" w:hint="default"/>
+      </w:rPr>
+    </w:lvl>
+    <w:lvl w:ilvl="7" w:tplc="040E0003" w:tentative="1">
+      <w:start w:val="1"/>
+      <w:numFmt w:val="bullet"/>
+      <w:lvlText w:val="o"/>
+      <w:lvlJc w:val="left"/>
+      <w:pPr>
+        <w:ind w:left="5760" w:hanging="360"/>
+      </w:pPr>
+      <w:rPr>
+        <w:rFonts w:ascii="Courier New" w:hAnsi="Courier New" w:cs="Courier New" w:hint="default"/>
+      </w:rPr>
+    </w:lvl>
+    <w:lvl w:ilvl="8" w:tplc="040E0005" w:tentative="1">
+      <w:start w:val="1"/>
+      <w:numFmt w:val="bullet"/>
+      <w:lvlText w:val=""/>
+      <w:lvlJc w:val="left"/>
+      <w:pPr>
+        <w:ind w:left="6480" w:hanging="360"/>
+      </w:pPr>
+      <w:rPr>
+        <w:rFonts w:ascii="Wingdings" w:hAnsi="Wingdings" w:hint="default"/>
+      </w:rPr>
+    </w:lvl>
+  </w:abstractNum>
+  <w:abstractNum w:abstractNumId="16">
     <w:nsid w:val="50812BB9"/>
     <w:multiLevelType w:val="hybridMultilevel"/>
     <w:tmpl w:val="418CF66E"/>
@@ -2485,7 +4152,545 @@
       </w:rPr>
     </w:lvl>
   </w:abstractNum>
-  <w:abstractNum w:abstractNumId="11">
+  <w:abstractNum w:abstractNumId="17">
+    <w:nsid w:val="54533A77"/>
+    <w:multiLevelType w:val="hybridMultilevel"/>
+    <w:tmpl w:val="35600948"/>
+    <w:lvl w:ilvl="0" w:tplc="040E000F">
+      <w:start w:val="1"/>
+      <w:numFmt w:val="decimal"/>
+      <w:lvlText w:val="%1."/>
+      <w:lvlJc w:val="left"/>
+      <w:pPr>
+        <w:ind w:left="1776" w:hanging="360"/>
+      </w:pPr>
+    </w:lvl>
+    <w:lvl w:ilvl="1" w:tplc="040E0019" w:tentative="1">
+      <w:start w:val="1"/>
+      <w:numFmt w:val="lowerLetter"/>
+      <w:lvlText w:val="%2."/>
+      <w:lvlJc w:val="left"/>
+      <w:pPr>
+        <w:ind w:left="2496" w:hanging="360"/>
+      </w:pPr>
+    </w:lvl>
+    <w:lvl w:ilvl="2" w:tplc="040E001B" w:tentative="1">
+      <w:start w:val="1"/>
+      <w:numFmt w:val="lowerRoman"/>
+      <w:lvlText w:val="%3."/>
+      <w:lvlJc w:val="right"/>
+      <w:pPr>
+        <w:ind w:left="3216" w:hanging="180"/>
+      </w:pPr>
+    </w:lvl>
+    <w:lvl w:ilvl="3" w:tplc="040E000F" w:tentative="1">
+      <w:start w:val="1"/>
+      <w:numFmt w:val="decimal"/>
+      <w:lvlText w:val="%4."/>
+      <w:lvlJc w:val="left"/>
+      <w:pPr>
+        <w:ind w:left="3936" w:hanging="360"/>
+      </w:pPr>
+    </w:lvl>
+    <w:lvl w:ilvl="4" w:tplc="040E0019" w:tentative="1">
+      <w:start w:val="1"/>
+      <w:numFmt w:val="lowerLetter"/>
+      <w:lvlText w:val="%5."/>
+      <w:lvlJc w:val="left"/>
+      <w:pPr>
+        <w:ind w:left="4656" w:hanging="360"/>
+      </w:pPr>
+    </w:lvl>
+    <w:lvl w:ilvl="5" w:tplc="040E001B" w:tentative="1">
+      <w:start w:val="1"/>
+      <w:numFmt w:val="lowerRoman"/>
+      <w:lvlText w:val="%6."/>
+      <w:lvlJc w:val="right"/>
+      <w:pPr>
+        <w:ind w:left="5376" w:hanging="180"/>
+      </w:pPr>
+    </w:lvl>
+    <w:lvl w:ilvl="6" w:tplc="040E000F" w:tentative="1">
+      <w:start w:val="1"/>
+      <w:numFmt w:val="decimal"/>
+      <w:lvlText w:val="%7."/>
+      <w:lvlJc w:val="left"/>
+      <w:pPr>
+        <w:ind w:left="6096" w:hanging="360"/>
+      </w:pPr>
+    </w:lvl>
+    <w:lvl w:ilvl="7" w:tplc="040E0019" w:tentative="1">
+      <w:start w:val="1"/>
+      <w:numFmt w:val="lowerLetter"/>
+      <w:lvlText w:val="%8."/>
+      <w:lvlJc w:val="left"/>
+      <w:pPr>
+        <w:ind w:left="6816" w:hanging="360"/>
+      </w:pPr>
+    </w:lvl>
+    <w:lvl w:ilvl="8" w:tplc="040E001B" w:tentative="1">
+      <w:start w:val="1"/>
+      <w:numFmt w:val="lowerRoman"/>
+      <w:lvlText w:val="%9."/>
+      <w:lvlJc w:val="right"/>
+      <w:pPr>
+        <w:ind w:left="7536" w:hanging="180"/>
+      </w:pPr>
+    </w:lvl>
+  </w:abstractNum>
+  <w:abstractNum w:abstractNumId="18">
+    <w:nsid w:val="548B26A0"/>
+    <w:multiLevelType w:val="hybridMultilevel"/>
+    <w:tmpl w:val="236C3B5C"/>
+    <w:lvl w:ilvl="0" w:tplc="040E0001">
+      <w:start w:val="1"/>
+      <w:numFmt w:val="bullet"/>
+      <w:lvlText w:val=""/>
+      <w:lvlJc w:val="left"/>
+      <w:pPr>
+        <w:ind w:left="720" w:hanging="360"/>
+      </w:pPr>
+      <w:rPr>
+        <w:rFonts w:ascii="Symbol" w:hAnsi="Symbol" w:hint="default"/>
+      </w:rPr>
+    </w:lvl>
+    <w:lvl w:ilvl="1" w:tplc="040E0003" w:tentative="1">
+      <w:start w:val="1"/>
+      <w:numFmt w:val="bullet"/>
+      <w:lvlText w:val="o"/>
+      <w:lvlJc w:val="left"/>
+      <w:pPr>
+        <w:ind w:left="1440" w:hanging="360"/>
+      </w:pPr>
+      <w:rPr>
+        <w:rFonts w:ascii="Courier New" w:hAnsi="Courier New" w:cs="Courier New" w:hint="default"/>
+      </w:rPr>
+    </w:lvl>
+    <w:lvl w:ilvl="2" w:tplc="040E0005" w:tentative="1">
+      <w:start w:val="1"/>
+      <w:numFmt w:val="bullet"/>
+      <w:lvlText w:val=""/>
+      <w:lvlJc w:val="left"/>
+      <w:pPr>
+        <w:ind w:left="2160" w:hanging="360"/>
+      </w:pPr>
+      <w:rPr>
+        <w:rFonts w:ascii="Wingdings" w:hAnsi="Wingdings" w:hint="default"/>
+      </w:rPr>
+    </w:lvl>
+    <w:lvl w:ilvl="3" w:tplc="040E0001" w:tentative="1">
+      <w:start w:val="1"/>
+      <w:numFmt w:val="bullet"/>
+      <w:lvlText w:val=""/>
+      <w:lvlJc w:val="left"/>
+      <w:pPr>
+        <w:ind w:left="2880" w:hanging="360"/>
+      </w:pPr>
+      <w:rPr>
+        <w:rFonts w:ascii="Symbol" w:hAnsi="Symbol" w:hint="default"/>
+      </w:rPr>
+    </w:lvl>
+    <w:lvl w:ilvl="4" w:tplc="040E0003" w:tentative="1">
+      <w:start w:val="1"/>
+      <w:numFmt w:val="bullet"/>
+      <w:lvlText w:val="o"/>
+      <w:lvlJc w:val="left"/>
+      <w:pPr>
+        <w:ind w:left="3600" w:hanging="360"/>
+      </w:pPr>
+      <w:rPr>
+        <w:rFonts w:ascii="Courier New" w:hAnsi="Courier New" w:cs="Courier New" w:hint="default"/>
+      </w:rPr>
+    </w:lvl>
+    <w:lvl w:ilvl="5" w:tplc="040E0005" w:tentative="1">
+      <w:start w:val="1"/>
+      <w:numFmt w:val="bullet"/>
+      <w:lvlText w:val=""/>
+      <w:lvlJc w:val="left"/>
+      <w:pPr>
+        <w:ind w:left="4320" w:hanging="360"/>
+      </w:pPr>
+      <w:rPr>
+        <w:rFonts w:ascii="Wingdings" w:hAnsi="Wingdings" w:hint="default"/>
+      </w:rPr>
+    </w:lvl>
+    <w:lvl w:ilvl="6" w:tplc="040E0001" w:tentative="1">
+      <w:start w:val="1"/>
+      <w:numFmt w:val="bullet"/>
+      <w:lvlText w:val=""/>
+      <w:lvlJc w:val="left"/>
+      <w:pPr>
+        <w:ind w:left="5040" w:hanging="360"/>
+      </w:pPr>
+      <w:rPr>
+        <w:rFonts w:ascii="Symbol" w:hAnsi="Symbol" w:hint="default"/>
+      </w:rPr>
+    </w:lvl>
+    <w:lvl w:ilvl="7" w:tplc="040E0003" w:tentative="1">
+      <w:start w:val="1"/>
+      <w:numFmt w:val="bullet"/>
+      <w:lvlText w:val="o"/>
+      <w:lvlJc w:val="left"/>
+      <w:pPr>
+        <w:ind w:left="5760" w:hanging="360"/>
+      </w:pPr>
+      <w:rPr>
+        <w:rFonts w:ascii="Courier New" w:hAnsi="Courier New" w:cs="Courier New" w:hint="default"/>
+      </w:rPr>
+    </w:lvl>
+    <w:lvl w:ilvl="8" w:tplc="040E0005" w:tentative="1">
+      <w:start w:val="1"/>
+      <w:numFmt w:val="bullet"/>
+      <w:lvlText w:val=""/>
+      <w:lvlJc w:val="left"/>
+      <w:pPr>
+        <w:ind w:left="6480" w:hanging="360"/>
+      </w:pPr>
+      <w:rPr>
+        <w:rFonts w:ascii="Wingdings" w:hAnsi="Wingdings" w:hint="default"/>
+      </w:rPr>
+    </w:lvl>
+  </w:abstractNum>
+  <w:abstractNum w:abstractNumId="19">
+    <w:nsid w:val="583521AC"/>
+    <w:multiLevelType w:val="hybridMultilevel"/>
+    <w:tmpl w:val="DEDC5FA2"/>
+    <w:lvl w:ilvl="0" w:tplc="040E0001">
+      <w:start w:val="1"/>
+      <w:numFmt w:val="bullet"/>
+      <w:lvlText w:val=""/>
+      <w:lvlJc w:val="left"/>
+      <w:pPr>
+        <w:ind w:left="720" w:hanging="360"/>
+      </w:pPr>
+      <w:rPr>
+        <w:rFonts w:ascii="Symbol" w:hAnsi="Symbol" w:hint="default"/>
+      </w:rPr>
+    </w:lvl>
+    <w:lvl w:ilvl="1" w:tplc="040E0003" w:tentative="1">
+      <w:start w:val="1"/>
+      <w:numFmt w:val="bullet"/>
+      <w:lvlText w:val="o"/>
+      <w:lvlJc w:val="left"/>
+      <w:pPr>
+        <w:ind w:left="1440" w:hanging="360"/>
+      </w:pPr>
+      <w:rPr>
+        <w:rFonts w:ascii="Courier New" w:hAnsi="Courier New" w:cs="Courier New" w:hint="default"/>
+      </w:rPr>
+    </w:lvl>
+    <w:lvl w:ilvl="2" w:tplc="040E0005" w:tentative="1">
+      <w:start w:val="1"/>
+      <w:numFmt w:val="bullet"/>
+      <w:lvlText w:val=""/>
+      <w:lvlJc w:val="left"/>
+      <w:pPr>
+        <w:ind w:left="2160" w:hanging="360"/>
+      </w:pPr>
+      <w:rPr>
+        <w:rFonts w:ascii="Wingdings" w:hAnsi="Wingdings" w:hint="default"/>
+      </w:rPr>
+    </w:lvl>
+    <w:lvl w:ilvl="3" w:tplc="040E0001" w:tentative="1">
+      <w:start w:val="1"/>
+      <w:numFmt w:val="bullet"/>
+      <w:lvlText w:val=""/>
+      <w:lvlJc w:val="left"/>
+      <w:pPr>
+        <w:ind w:left="2880" w:hanging="360"/>
+      </w:pPr>
+      <w:rPr>
+        <w:rFonts w:ascii="Symbol" w:hAnsi="Symbol" w:hint="default"/>
+      </w:rPr>
+    </w:lvl>
+    <w:lvl w:ilvl="4" w:tplc="040E0003" w:tentative="1">
+      <w:start w:val="1"/>
+      <w:numFmt w:val="bullet"/>
+      <w:lvlText w:val="o"/>
+      <w:lvlJc w:val="left"/>
+      <w:pPr>
+        <w:ind w:left="3600" w:hanging="360"/>
+      </w:pPr>
+      <w:rPr>
+        <w:rFonts w:ascii="Courier New" w:hAnsi="Courier New" w:cs="Courier New" w:hint="default"/>
+      </w:rPr>
+    </w:lvl>
+    <w:lvl w:ilvl="5" w:tplc="040E0005" w:tentative="1">
+      <w:start w:val="1"/>
+      <w:numFmt w:val="bullet"/>
+      <w:lvlText w:val=""/>
+      <w:lvlJc w:val="left"/>
+      <w:pPr>
+        <w:ind w:left="4320" w:hanging="360"/>
+      </w:pPr>
+      <w:rPr>
+        <w:rFonts w:ascii="Wingdings" w:hAnsi="Wingdings" w:hint="default"/>
+      </w:rPr>
+    </w:lvl>
+    <w:lvl w:ilvl="6" w:tplc="040E0001" w:tentative="1">
+      <w:start w:val="1"/>
+      <w:numFmt w:val="bullet"/>
+      <w:lvlText w:val=""/>
+      <w:lvlJc w:val="left"/>
+      <w:pPr>
+        <w:ind w:left="5040" w:hanging="360"/>
+      </w:pPr>
+      <w:rPr>
+        <w:rFonts w:ascii="Symbol" w:hAnsi="Symbol" w:hint="default"/>
+      </w:rPr>
+    </w:lvl>
+    <w:lvl w:ilvl="7" w:tplc="040E0003" w:tentative="1">
+      <w:start w:val="1"/>
+      <w:numFmt w:val="bullet"/>
+      <w:lvlText w:val="o"/>
+      <w:lvlJc w:val="left"/>
+      <w:pPr>
+        <w:ind w:left="5760" w:hanging="360"/>
+      </w:pPr>
+      <w:rPr>
+        <w:rFonts w:ascii="Courier New" w:hAnsi="Courier New" w:cs="Courier New" w:hint="default"/>
+      </w:rPr>
+    </w:lvl>
+    <w:lvl w:ilvl="8" w:tplc="040E0005" w:tentative="1">
+      <w:start w:val="1"/>
+      <w:numFmt w:val="bullet"/>
+      <w:lvlText w:val=""/>
+      <w:lvlJc w:val="left"/>
+      <w:pPr>
+        <w:ind w:left="6480" w:hanging="360"/>
+      </w:pPr>
+      <w:rPr>
+        <w:rFonts w:ascii="Wingdings" w:hAnsi="Wingdings" w:hint="default"/>
+      </w:rPr>
+    </w:lvl>
+  </w:abstractNum>
+  <w:abstractNum w:abstractNumId="20">
+    <w:nsid w:val="596D70FC"/>
+    <w:multiLevelType w:val="hybridMultilevel"/>
+    <w:tmpl w:val="902E97A0"/>
+    <w:lvl w:ilvl="0" w:tplc="040E0001">
+      <w:start w:val="1"/>
+      <w:numFmt w:val="bullet"/>
+      <w:lvlText w:val=""/>
+      <w:lvlJc w:val="left"/>
+      <w:pPr>
+        <w:ind w:left="720" w:hanging="360"/>
+      </w:pPr>
+      <w:rPr>
+        <w:rFonts w:ascii="Symbol" w:hAnsi="Symbol" w:hint="default"/>
+      </w:rPr>
+    </w:lvl>
+    <w:lvl w:ilvl="1" w:tplc="040E0003" w:tentative="1">
+      <w:start w:val="1"/>
+      <w:numFmt w:val="bullet"/>
+      <w:lvlText w:val="o"/>
+      <w:lvlJc w:val="left"/>
+      <w:pPr>
+        <w:ind w:left="1440" w:hanging="360"/>
+      </w:pPr>
+      <w:rPr>
+        <w:rFonts w:ascii="Courier New" w:hAnsi="Courier New" w:cs="Courier New" w:hint="default"/>
+      </w:rPr>
+    </w:lvl>
+    <w:lvl w:ilvl="2" w:tplc="040E0005" w:tentative="1">
+      <w:start w:val="1"/>
+      <w:numFmt w:val="bullet"/>
+      <w:lvlText w:val=""/>
+      <w:lvlJc w:val="left"/>
+      <w:pPr>
+        <w:ind w:left="2160" w:hanging="360"/>
+      </w:pPr>
+      <w:rPr>
+        <w:rFonts w:ascii="Wingdings" w:hAnsi="Wingdings" w:hint="default"/>
+      </w:rPr>
+    </w:lvl>
+    <w:lvl w:ilvl="3" w:tplc="040E0001" w:tentative="1">
+      <w:start w:val="1"/>
+      <w:numFmt w:val="bullet"/>
+      <w:lvlText w:val=""/>
+      <w:lvlJc w:val="left"/>
+      <w:pPr>
+        <w:ind w:left="2880" w:hanging="360"/>
+      </w:pPr>
+      <w:rPr>
+        <w:rFonts w:ascii="Symbol" w:hAnsi="Symbol" w:hint="default"/>
+      </w:rPr>
+    </w:lvl>
+    <w:lvl w:ilvl="4" w:tplc="040E0003" w:tentative="1">
+      <w:start w:val="1"/>
+      <w:numFmt w:val="bullet"/>
+      <w:lvlText w:val="o"/>
+      <w:lvlJc w:val="left"/>
+      <w:pPr>
+        <w:ind w:left="3600" w:hanging="360"/>
+      </w:pPr>
+      <w:rPr>
+        <w:rFonts w:ascii="Courier New" w:hAnsi="Courier New" w:cs="Courier New" w:hint="default"/>
+      </w:rPr>
+    </w:lvl>
+    <w:lvl w:ilvl="5" w:tplc="040E0005" w:tentative="1">
+      <w:start w:val="1"/>
+      <w:numFmt w:val="bullet"/>
+      <w:lvlText w:val=""/>
+      <w:lvlJc w:val="left"/>
+      <w:pPr>
+        <w:ind w:left="4320" w:hanging="360"/>
+      </w:pPr>
+      <w:rPr>
+        <w:rFonts w:ascii="Wingdings" w:hAnsi="Wingdings" w:hint="default"/>
+      </w:rPr>
+    </w:lvl>
+    <w:lvl w:ilvl="6" w:tplc="040E0001" w:tentative="1">
+      <w:start w:val="1"/>
+      <w:numFmt w:val="bullet"/>
+      <w:lvlText w:val=""/>
+      <w:lvlJc w:val="left"/>
+      <w:pPr>
+        <w:ind w:left="5040" w:hanging="360"/>
+      </w:pPr>
+      <w:rPr>
+        <w:rFonts w:ascii="Symbol" w:hAnsi="Symbol" w:hint="default"/>
+      </w:rPr>
+    </w:lvl>
+    <w:lvl w:ilvl="7" w:tplc="040E0003" w:tentative="1">
+      <w:start w:val="1"/>
+      <w:numFmt w:val="bullet"/>
+      <w:lvlText w:val="o"/>
+      <w:lvlJc w:val="left"/>
+      <w:pPr>
+        <w:ind w:left="5760" w:hanging="360"/>
+      </w:pPr>
+      <w:rPr>
+        <w:rFonts w:ascii="Courier New" w:hAnsi="Courier New" w:cs="Courier New" w:hint="default"/>
+      </w:rPr>
+    </w:lvl>
+    <w:lvl w:ilvl="8" w:tplc="040E0005" w:tentative="1">
+      <w:start w:val="1"/>
+      <w:numFmt w:val="bullet"/>
+      <w:lvlText w:val=""/>
+      <w:lvlJc w:val="left"/>
+      <w:pPr>
+        <w:ind w:left="6480" w:hanging="360"/>
+      </w:pPr>
+      <w:rPr>
+        <w:rFonts w:ascii="Wingdings" w:hAnsi="Wingdings" w:hint="default"/>
+      </w:rPr>
+    </w:lvl>
+  </w:abstractNum>
+  <w:abstractNum w:abstractNumId="21">
+    <w:nsid w:val="5AF52B17"/>
+    <w:multiLevelType w:val="hybridMultilevel"/>
+    <w:tmpl w:val="A410A6BA"/>
+    <w:lvl w:ilvl="0" w:tplc="040E0001">
+      <w:start w:val="1"/>
+      <w:numFmt w:val="bullet"/>
+      <w:lvlText w:val=""/>
+      <w:lvlJc w:val="left"/>
+      <w:pPr>
+        <w:ind w:left="720" w:hanging="360"/>
+      </w:pPr>
+      <w:rPr>
+        <w:rFonts w:ascii="Symbol" w:hAnsi="Symbol" w:hint="default"/>
+      </w:rPr>
+    </w:lvl>
+    <w:lvl w:ilvl="1" w:tplc="040E0003" w:tentative="1">
+      <w:start w:val="1"/>
+      <w:numFmt w:val="bullet"/>
+      <w:lvlText w:val="o"/>
+      <w:lvlJc w:val="left"/>
+      <w:pPr>
+        <w:ind w:left="1440" w:hanging="360"/>
+      </w:pPr>
+      <w:rPr>
+        <w:rFonts w:ascii="Courier New" w:hAnsi="Courier New" w:cs="Courier New" w:hint="default"/>
+      </w:rPr>
+    </w:lvl>
+    <w:lvl w:ilvl="2" w:tplc="040E0005" w:tentative="1">
+      <w:start w:val="1"/>
+      <w:numFmt w:val="bullet"/>
+      <w:lvlText w:val=""/>
+      <w:lvlJc w:val="left"/>
+      <w:pPr>
+        <w:ind w:left="2160" w:hanging="360"/>
+      </w:pPr>
+      <w:rPr>
+        <w:rFonts w:ascii="Wingdings" w:hAnsi="Wingdings" w:hint="default"/>
+      </w:rPr>
+    </w:lvl>
+    <w:lvl w:ilvl="3" w:tplc="040E0001" w:tentative="1">
+      <w:start w:val="1"/>
+      <w:numFmt w:val="bullet"/>
+      <w:lvlText w:val=""/>
+      <w:lvlJc w:val="left"/>
+      <w:pPr>
+        <w:ind w:left="2880" w:hanging="360"/>
+      </w:pPr>
+      <w:rPr>
+        <w:rFonts w:ascii="Symbol" w:hAnsi="Symbol" w:hint="default"/>
+      </w:rPr>
+    </w:lvl>
+    <w:lvl w:ilvl="4" w:tplc="040E0003" w:tentative="1">
+      <w:start w:val="1"/>
+      <w:numFmt w:val="bullet"/>
+      <w:lvlText w:val="o"/>
+      <w:lvlJc w:val="left"/>
+      <w:pPr>
+        <w:ind w:left="3600" w:hanging="360"/>
+      </w:pPr>
+      <w:rPr>
+        <w:rFonts w:ascii="Courier New" w:hAnsi="Courier New" w:cs="Courier New" w:hint="default"/>
+      </w:rPr>
+    </w:lvl>
+    <w:lvl w:ilvl="5" w:tplc="040E0005" w:tentative="1">
+      <w:start w:val="1"/>
+      <w:numFmt w:val="bullet"/>
+      <w:lvlText w:val=""/>
+      <w:lvlJc w:val="left"/>
+      <w:pPr>
+        <w:ind w:left="4320" w:hanging="360"/>
+      </w:pPr>
+      <w:rPr>
+        <w:rFonts w:ascii="Wingdings" w:hAnsi="Wingdings" w:hint="default"/>
+      </w:rPr>
+    </w:lvl>
+    <w:lvl w:ilvl="6" w:tplc="040E0001" w:tentative="1">
+      <w:start w:val="1"/>
+      <w:numFmt w:val="bullet"/>
+      <w:lvlText w:val=""/>
+      <w:lvlJc w:val="left"/>
+      <w:pPr>
+        <w:ind w:left="5040" w:hanging="360"/>
+      </w:pPr>
+      <w:rPr>
+        <w:rFonts w:ascii="Symbol" w:hAnsi="Symbol" w:hint="default"/>
+      </w:rPr>
+    </w:lvl>
+    <w:lvl w:ilvl="7" w:tplc="040E0003" w:tentative="1">
+      <w:start w:val="1"/>
+      <w:numFmt w:val="bullet"/>
+      <w:lvlText w:val="o"/>
+      <w:lvlJc w:val="left"/>
+      <w:pPr>
+        <w:ind w:left="5760" w:hanging="360"/>
+      </w:pPr>
+      <w:rPr>
+        <w:rFonts w:ascii="Courier New" w:hAnsi="Courier New" w:cs="Courier New" w:hint="default"/>
+      </w:rPr>
+    </w:lvl>
+    <w:lvl w:ilvl="8" w:tplc="040E0005" w:tentative="1">
+      <w:start w:val="1"/>
+      <w:numFmt w:val="bullet"/>
+      <w:lvlText w:val=""/>
+      <w:lvlJc w:val="left"/>
+      <w:pPr>
+        <w:ind w:left="6480" w:hanging="360"/>
+      </w:pPr>
+      <w:rPr>
+        <w:rFonts w:ascii="Wingdings" w:hAnsi="Wingdings" w:hint="default"/>
+      </w:rPr>
+    </w:lvl>
+  </w:abstractNum>
+  <w:abstractNum w:abstractNumId="22">
     <w:nsid w:val="5DBD59A8"/>
     <w:multiLevelType w:val="hybridMultilevel"/>
     <w:tmpl w:val="42541BD2"/>
@@ -2597,7 +4802,93 @@
       </w:rPr>
     </w:lvl>
   </w:abstractNum>
-  <w:abstractNum w:abstractNumId="12">
+  <w:abstractNum w:abstractNumId="23">
+    <w:nsid w:val="5EF35CB0"/>
+    <w:multiLevelType w:val="hybridMultilevel"/>
+    <w:tmpl w:val="2F74BDE6"/>
+    <w:lvl w:ilvl="0" w:tplc="040E000F">
+      <w:start w:val="1"/>
+      <w:numFmt w:val="decimal"/>
+      <w:lvlText w:val="%1."/>
+      <w:lvlJc w:val="left"/>
+      <w:pPr>
+        <w:ind w:left="1776" w:hanging="360"/>
+      </w:pPr>
+    </w:lvl>
+    <w:lvl w:ilvl="1" w:tplc="040E0019" w:tentative="1">
+      <w:start w:val="1"/>
+      <w:numFmt w:val="lowerLetter"/>
+      <w:lvlText w:val="%2."/>
+      <w:lvlJc w:val="left"/>
+      <w:pPr>
+        <w:ind w:left="2496" w:hanging="360"/>
+      </w:pPr>
+    </w:lvl>
+    <w:lvl w:ilvl="2" w:tplc="040E001B" w:tentative="1">
+      <w:start w:val="1"/>
+      <w:numFmt w:val="lowerRoman"/>
+      <w:lvlText w:val="%3."/>
+      <w:lvlJc w:val="right"/>
+      <w:pPr>
+        <w:ind w:left="3216" w:hanging="180"/>
+      </w:pPr>
+    </w:lvl>
+    <w:lvl w:ilvl="3" w:tplc="040E000F" w:tentative="1">
+      <w:start w:val="1"/>
+      <w:numFmt w:val="decimal"/>
+      <w:lvlText w:val="%4."/>
+      <w:lvlJc w:val="left"/>
+      <w:pPr>
+        <w:ind w:left="3936" w:hanging="360"/>
+      </w:pPr>
+    </w:lvl>
+    <w:lvl w:ilvl="4" w:tplc="040E0019" w:tentative="1">
+      <w:start w:val="1"/>
+      <w:numFmt w:val="lowerLetter"/>
+      <w:lvlText w:val="%5."/>
+      <w:lvlJc w:val="left"/>
+      <w:pPr>
+        <w:ind w:left="4656" w:hanging="360"/>
+      </w:pPr>
+    </w:lvl>
+    <w:lvl w:ilvl="5" w:tplc="040E001B" w:tentative="1">
+      <w:start w:val="1"/>
+      <w:numFmt w:val="lowerRoman"/>
+      <w:lvlText w:val="%6."/>
+      <w:lvlJc w:val="right"/>
+      <w:pPr>
+        <w:ind w:left="5376" w:hanging="180"/>
+      </w:pPr>
+    </w:lvl>
+    <w:lvl w:ilvl="6" w:tplc="040E000F" w:tentative="1">
+      <w:start w:val="1"/>
+      <w:numFmt w:val="decimal"/>
+      <w:lvlText w:val="%7."/>
+      <w:lvlJc w:val="left"/>
+      <w:pPr>
+        <w:ind w:left="6096" w:hanging="360"/>
+      </w:pPr>
+    </w:lvl>
+    <w:lvl w:ilvl="7" w:tplc="040E0019" w:tentative="1">
+      <w:start w:val="1"/>
+      <w:numFmt w:val="lowerLetter"/>
+      <w:lvlText w:val="%8."/>
+      <w:lvlJc w:val="left"/>
+      <w:pPr>
+        <w:ind w:left="6816" w:hanging="360"/>
+      </w:pPr>
+    </w:lvl>
+    <w:lvl w:ilvl="8" w:tplc="040E001B" w:tentative="1">
+      <w:start w:val="1"/>
+      <w:numFmt w:val="lowerRoman"/>
+      <w:lvlText w:val="%9."/>
+      <w:lvlJc w:val="right"/>
+      <w:pPr>
+        <w:ind w:left="7536" w:hanging="180"/>
+      </w:pPr>
+    </w:lvl>
+  </w:abstractNum>
+  <w:abstractNum w:abstractNumId="24">
     <w:nsid w:val="60B37241"/>
     <w:multiLevelType w:val="hybridMultilevel"/>
     <w:tmpl w:val="1EA4F640"/>
@@ -2709,7 +5000,7 @@
       </w:rPr>
     </w:lvl>
   </w:abstractNum>
-  <w:abstractNum w:abstractNumId="13">
+  <w:abstractNum w:abstractNumId="25">
     <w:nsid w:val="667026CE"/>
     <w:multiLevelType w:val="hybridMultilevel"/>
     <w:tmpl w:val="A6CC8826"/>
@@ -2821,7 +5112,7 @@
       </w:rPr>
     </w:lvl>
   </w:abstractNum>
-  <w:abstractNum w:abstractNumId="14">
+  <w:abstractNum w:abstractNumId="26">
     <w:nsid w:val="6A4D6415"/>
     <w:multiLevelType w:val="hybridMultilevel"/>
     <w:tmpl w:val="0E321A9C"/>
@@ -2933,7 +5224,120 @@
       </w:rPr>
     </w:lvl>
   </w:abstractNum>
-  <w:abstractNum w:abstractNumId="15">
+  <w:abstractNum w:abstractNumId="27">
+    <w:nsid w:val="76B00FFE"/>
+    <w:multiLevelType w:val="hybridMultilevel"/>
+    <w:tmpl w:val="77E89858"/>
+    <w:lvl w:ilvl="0" w:tplc="040E0001">
+      <w:start w:val="1"/>
+      <w:numFmt w:val="bullet"/>
+      <w:lvlText w:val=""/>
+      <w:lvlJc w:val="left"/>
+      <w:pPr>
+        <w:ind w:left="1428" w:hanging="360"/>
+      </w:pPr>
+      <w:rPr>
+        <w:rFonts w:ascii="Symbol" w:hAnsi="Symbol" w:hint="default"/>
+      </w:rPr>
+    </w:lvl>
+    <w:lvl w:ilvl="1" w:tplc="040E0003">
+      <w:start w:val="1"/>
+      <w:numFmt w:val="bullet"/>
+      <w:lvlText w:val="o"/>
+      <w:lvlJc w:val="left"/>
+      <w:pPr>
+        <w:ind w:left="2148" w:hanging="360"/>
+      </w:pPr>
+      <w:rPr>
+        <w:rFonts w:ascii="Courier New" w:hAnsi="Courier New" w:cs="Courier New" w:hint="default"/>
+      </w:rPr>
+    </w:lvl>
+    <w:lvl w:ilvl="2" w:tplc="040E0005">
+      <w:start w:val="1"/>
+      <w:numFmt w:val="bullet"/>
+      <w:lvlText w:val=""/>
+      <w:lvlJc w:val="left"/>
+      <w:pPr>
+        <w:ind w:left="2868" w:hanging="360"/>
+      </w:pPr>
+      <w:rPr>
+        <w:rFonts w:ascii="Wingdings" w:hAnsi="Wingdings" w:hint="default"/>
+      </w:rPr>
+    </w:lvl>
+    <w:lvl w:ilvl="3" w:tplc="040E0001">
+      <w:start w:val="1"/>
+      <w:numFmt w:val="bullet"/>
+      <w:lvlText w:val=""/>
+      <w:lvlJc w:val="left"/>
+      <w:pPr>
+        <w:ind w:left="3588" w:hanging="360"/>
+      </w:pPr>
+      <w:rPr>
+        <w:rFonts w:ascii="Symbol" w:hAnsi="Symbol" w:hint="default"/>
+      </w:rPr>
+    </w:lvl>
+    <w:lvl w:ilvl="4" w:tplc="040E0003">
+      <w:start w:val="1"/>
+      <w:numFmt w:val="bullet"/>
+      <w:lvlText w:val="o"/>
+      <w:lvlJc w:val="left"/>
+      <w:pPr>
+        <w:ind w:left="4308" w:hanging="360"/>
+      </w:pPr>
+      <w:rPr>
+        <w:rFonts w:ascii="Courier New" w:hAnsi="Courier New" w:cs="Courier New" w:hint="default"/>
+      </w:rPr>
+    </w:lvl>
+    <w:lvl w:ilvl="5" w:tplc="040E0005">
+      <w:start w:val="1"/>
+      <w:numFmt w:val="bullet"/>
+      <w:lvlText w:val=""/>
+      <w:lvlJc w:val="left"/>
+      <w:pPr>
+        <w:ind w:left="5028" w:hanging="360"/>
+      </w:pPr>
+      <w:rPr>
+        <w:rFonts w:ascii="Wingdings" w:hAnsi="Wingdings" w:hint="default"/>
+      </w:rPr>
+    </w:lvl>
+    <w:lvl w:ilvl="6" w:tplc="040E0001" w:tentative="1">
+      <w:start w:val="1"/>
+      <w:numFmt w:val="bullet"/>
+      <w:lvlText w:val=""/>
+      <w:lvlJc w:val="left"/>
+      <w:pPr>
+        <w:ind w:left="5748" w:hanging="360"/>
+      </w:pPr>
+      <w:rPr>
+        <w:rFonts w:ascii="Symbol" w:hAnsi="Symbol" w:hint="default"/>
+      </w:rPr>
+    </w:lvl>
+    <w:lvl w:ilvl="7" w:tplc="040E0003" w:tentative="1">
+      <w:start w:val="1"/>
+      <w:numFmt w:val="bullet"/>
+      <w:lvlText w:val="o"/>
+      <w:lvlJc w:val="left"/>
+      <w:pPr>
+        <w:ind w:left="6468" w:hanging="360"/>
+      </w:pPr>
+      <w:rPr>
+        <w:rFonts w:ascii="Courier New" w:hAnsi="Courier New" w:cs="Courier New" w:hint="default"/>
+      </w:rPr>
+    </w:lvl>
+    <w:lvl w:ilvl="8" w:tplc="040E0005" w:tentative="1">
+      <w:start w:val="1"/>
+      <w:numFmt w:val="bullet"/>
+      <w:lvlText w:val=""/>
+      <w:lvlJc w:val="left"/>
+      <w:pPr>
+        <w:ind w:left="7188" w:hanging="360"/>
+      </w:pPr>
+      <w:rPr>
+        <w:rFonts w:ascii="Wingdings" w:hAnsi="Wingdings" w:hint="default"/>
+      </w:rPr>
+    </w:lvl>
+  </w:abstractNum>
+  <w:abstractNum w:abstractNumId="28">
     <w:nsid w:val="76D04FFC"/>
     <w:multiLevelType w:val="hybridMultilevel"/>
     <w:tmpl w:val="9D4A8720"/>
@@ -3019,7 +5423,7 @@
       </w:pPr>
     </w:lvl>
   </w:abstractNum>
-  <w:abstractNum w:abstractNumId="16">
+  <w:abstractNum w:abstractNumId="29">
     <w:nsid w:val="76E4545C"/>
     <w:multiLevelType w:val="multilevel"/>
     <w:tmpl w:val="45E4A422"/>
@@ -3169,55 +5573,94 @@
     </w:lvl>
   </w:abstractNum>
   <w:num w:numId="1">
-    <w:abstractNumId w:val="9"/>
+    <w:abstractNumId w:val="14"/>
   </w:num>
   <w:num w:numId="2">
-    <w:abstractNumId w:val="11"/>
+    <w:abstractNumId w:val="22"/>
   </w:num>
   <w:num w:numId="3">
-    <w:abstractNumId w:val="12"/>
+    <w:abstractNumId w:val="24"/>
   </w:num>
   <w:num w:numId="4">
     <w:abstractNumId w:val="0"/>
   </w:num>
   <w:num w:numId="5">
-    <w:abstractNumId w:val="2"/>
+    <w:abstractNumId w:val="3"/>
   </w:num>
   <w:num w:numId="6">
-    <w:abstractNumId w:val="7"/>
+    <w:abstractNumId w:val="10"/>
   </w:num>
   <w:num w:numId="7">
     <w:abstractNumId w:val="1"/>
   </w:num>
   <w:num w:numId="8">
-    <w:abstractNumId w:val="14"/>
+    <w:abstractNumId w:val="26"/>
   </w:num>
   <w:num w:numId="9">
+    <w:abstractNumId w:val="25"/>
+  </w:num>
+  <w:num w:numId="10">
+    <w:abstractNumId w:val="16"/>
+  </w:num>
+  <w:num w:numId="11">
+    <w:abstractNumId w:val="8"/>
+  </w:num>
+  <w:num w:numId="12">
+    <w:abstractNumId w:val="29"/>
+  </w:num>
+  <w:num w:numId="13">
+    <w:abstractNumId w:val="28"/>
+  </w:num>
+  <w:num w:numId="14">
+    <w:abstractNumId w:val="9"/>
+  </w:num>
+  <w:num w:numId="15">
+    <w:abstractNumId w:val="12"/>
+  </w:num>
+  <w:num w:numId="16">
+    <w:abstractNumId w:val="7"/>
+  </w:num>
+  <w:num w:numId="17">
+    <w:abstractNumId w:val="5"/>
+  </w:num>
+  <w:num w:numId="18">
+    <w:abstractNumId w:val="27"/>
+  </w:num>
+  <w:num w:numId="19">
+    <w:abstractNumId w:val="21"/>
+  </w:num>
+  <w:num w:numId="20">
+    <w:abstractNumId w:val="19"/>
+  </w:num>
+  <w:num w:numId="21">
+    <w:abstractNumId w:val="20"/>
+  </w:num>
+  <w:num w:numId="22">
+    <w:abstractNumId w:val="6"/>
+  </w:num>
+  <w:num w:numId="23">
+    <w:abstractNumId w:val="15"/>
+  </w:num>
+  <w:num w:numId="24">
+    <w:abstractNumId w:val="23"/>
+  </w:num>
+  <w:num w:numId="25">
+    <w:abstractNumId w:val="18"/>
+  </w:num>
+  <w:num w:numId="26">
+    <w:abstractNumId w:val="17"/>
+  </w:num>
+  <w:num w:numId="27">
+    <w:abstractNumId w:val="11"/>
+  </w:num>
+  <w:num w:numId="28">
+    <w:abstractNumId w:val="2"/>
+  </w:num>
+  <w:num w:numId="29">
     <w:abstractNumId w:val="13"/>
   </w:num>
-  <w:num w:numId="10">
-    <w:abstractNumId w:val="10"/>
-  </w:num>
-  <w:num w:numId="11">
-    <w:abstractNumId w:val="5"/>
-  </w:num>
-  <w:num w:numId="12">
-    <w:abstractNumId w:val="16"/>
-  </w:num>
-  <w:num w:numId="13">
-    <w:abstractNumId w:val="15"/>
-  </w:num>
-  <w:num w:numId="14">
-    <w:abstractNumId w:val="6"/>
-  </w:num>
-  <w:num w:numId="15">
-    <w:abstractNumId w:val="8"/>
-  </w:num>
-  <w:num w:numId="16">
+  <w:num w:numId="30">
     <w:abstractNumId w:val="4"/>
-  </w:num>
-  <w:num w:numId="17">
-    <w:abstractNumId w:val="3"/>
   </w:num>
 </w:numbering>
 </file>
@@ -3883,7 +6326,7 @@
 </file>
 
 <file path=customXml/itemProps1.xml><?xml version="1.0" encoding="utf-8"?>
-<ds:datastoreItem xmlns:ds="http://schemas.openxmlformats.org/officeDocument/2006/customXml" ds:itemID="{4AA745D5-AB15-4BD4-8033-88F5683A580A}">
+<ds:datastoreItem xmlns:ds="http://schemas.openxmlformats.org/officeDocument/2006/customXml" ds:itemID="{4D7F9033-347C-42AE-9A1A-CCD0996F63FD}">
   <ds:schemaRefs>
     <ds:schemaRef ds:uri="http://schemas.openxmlformats.org/officeDocument/2006/bibliography"/>
   </ds:schemaRefs>

</xml_diff>